<commit_message>
Week 5 Boosting updated
</commit_message>
<xml_diff>
--- a/Classification/week 5 - Boosting/Classification Week 5 – Boosting.docx
+++ b/Classification/week 5 - Boosting/Classification Week 5 – Boosting.docx
@@ -37,13 +37,8 @@
         </w:numPr>
       </w:pPr>
       <w:r>
-        <w:t xml:space="preserve">They have low variance, so they tend to not </w:t>
-      </w:r>
-      <w:proofErr w:type="spellStart"/>
-      <w:r>
-        <w:t>overfit</w:t>
-      </w:r>
-      <w:proofErr w:type="spellEnd"/>
+        <w:t>They have low variance, so they tend to not overfit</w:t>
+      </w:r>
     </w:p>
     <w:p>
       <w:pPr>
@@ -78,15 +73,7 @@
     <w:p/>
     <w:p>
       <w:r>
-        <w:t xml:space="preserve">Our prior strategy for improving a weak classifier is to make it more complex, so it fits the training data better.  We used validation to avoid </w:t>
-      </w:r>
-      <w:proofErr w:type="spellStart"/>
-      <w:r>
-        <w:t>overfitting</w:t>
-      </w:r>
-      <w:proofErr w:type="spellEnd"/>
-      <w:r>
-        <w:t>.</w:t>
+        <w:t>Our prior strategy for improving a weak classifier is to make it more complex, so it fits the training data better.  We used validation to avoid overfitting.</w:t>
       </w:r>
     </w:p>
     <w:p/>
@@ -103,13 +90,8 @@
         </w:r>
       </w:hyperlink>
       <w:r>
-        <w:t xml:space="preserve"> of how training error (the bottom, blue line) can decrease, but generalization error (the top, red line) can increase</w:t>
-      </w:r>
-      <w:proofErr w:type="gramStart"/>
-      <w:r>
-        <w:t>;</w:t>
-      </w:r>
-      <w:proofErr w:type="gramEnd"/>
+        <w:t xml:space="preserve"> of how training error (the bottom, blue line) can decrease, but generalization error (the top, red line) can increase;</w:t>
+      </w:r>
     </w:p>
     <w:p/>
     <w:p>
@@ -180,29 +162,13 @@
     <w:p/>
     <w:p>
       <w:r>
-        <w:t xml:space="preserve">The vertical line shows where the true error begins to climb, because the model becomes </w:t>
-      </w:r>
-      <w:proofErr w:type="spellStart"/>
-      <w:r>
-        <w:t>overfit</w:t>
-      </w:r>
-      <w:proofErr w:type="spellEnd"/>
-      <w:r>
-        <w:t xml:space="preserve"> to the training error.</w:t>
-      </w:r>
-    </w:p>
-    <w:p/>
-    <w:p>
-      <w:r>
-        <w:t xml:space="preserve">In 1990 Rob </w:t>
-      </w:r>
-      <w:proofErr w:type="spellStart"/>
-      <w:r>
-        <w:t>Schapire</w:t>
-      </w:r>
-      <w:proofErr w:type="spellEnd"/>
-      <w:r>
-        <w:t xml:space="preserve"> and others address</w:t>
+        <w:t>The vertical line shows where the true error begins to climb, because the model becomes overfit to the training error.</w:t>
+      </w:r>
+    </w:p>
+    <w:p/>
+    <w:p>
+      <w:r>
+        <w:t>In 1990 Rob Schapire and others address</w:t>
       </w:r>
       <w:r>
         <w:t>ed</w:t>
@@ -231,15 +197,7 @@
     </w:p>
     <w:p>
       <w:r>
-        <w:t xml:space="preserve">We can denote a weak classifier as </w:t>
-      </w:r>
-      <w:proofErr w:type="gramStart"/>
-      <w:r>
-        <w:t>f(</w:t>
-      </w:r>
-      <w:proofErr w:type="gramEnd"/>
-      <w:r>
-        <w:t>x), so</w:t>
+        <w:t>We can denote a weak classifier as f(x), so</w:t>
       </w:r>
     </w:p>
     <w:p/>
@@ -275,13 +233,8 @@
     </w:p>
     <w:p/>
     <w:p>
-      <w:proofErr w:type="gramStart"/>
-      <w:r>
-        <w:t>which</w:t>
-      </w:r>
-      <w:proofErr w:type="gramEnd"/>
-      <w:r>
-        <w:t xml:space="preserve"> can take the values +1 or -1</w:t>
+      <w:r>
+        <w:t>which can take the values +1 or -1</w:t>
       </w:r>
     </w:p>
     <w:p/>
@@ -358,13 +311,8 @@
         <w:t>ual weak classifier are combined</w:t>
       </w:r>
       <w:r>
-        <w:t xml:space="preserve"> to produce the final prediction</w:t>
-      </w:r>
-      <w:proofErr w:type="gramStart"/>
-      <w:r>
-        <w:t>;</w:t>
-      </w:r>
-      <w:proofErr w:type="gramEnd"/>
+        <w:t xml:space="preserve"> to produce the final prediction;</w:t>
+      </w:r>
     </w:p>
     <w:p/>
     <w:p>
@@ -513,13 +461,8 @@
         <w:t>s</w:t>
       </w:r>
       <w:r>
-        <w:t xml:space="preserve"> for each classifier</w:t>
-      </w:r>
-      <w:proofErr w:type="gramStart"/>
-      <w:r>
-        <w:t>;</w:t>
-      </w:r>
-      <w:proofErr w:type="gramEnd"/>
+        <w:t xml:space="preserve"> for each classifier;</w:t>
+      </w:r>
     </w:p>
     <w:p/>
     <w:p>
@@ -588,24 +531,11 @@
       <w:r>
         <w:t xml:space="preserve">using </w:t>
       </w:r>
-      <w:proofErr w:type="gramStart"/>
       <w:r>
         <w:t>coefficients</w:t>
       </w:r>
       <w:r>
-        <w:t xml:space="preserve"> which</w:t>
-      </w:r>
-      <w:proofErr w:type="gramEnd"/>
-      <w:r>
-        <w:t xml:space="preserve"> are learned.  The results is an ensemble model denoted </w:t>
-      </w:r>
-      <w:proofErr w:type="gramStart"/>
-      <w:r>
-        <w:t>F(</w:t>
-      </w:r>
-      <w:proofErr w:type="gramEnd"/>
-      <w:r>
-        <w:t>x)</w:t>
+        <w:t xml:space="preserve"> which are learned.  The results is an ensemble model denoted F(x)</w:t>
       </w:r>
     </w:p>
     <w:p/>
@@ -1138,13 +1068,8 @@
         <w:t>he sum ends up as -0.5, so we would predict -1.</w:t>
       </w:r>
       <w:r>
-        <w:t xml:space="preserve">  So predicting the output for a set of ensemble classifiers is</w:t>
-      </w:r>
-      <w:proofErr w:type="gramStart"/>
-      <w:r>
-        <w:t>;</w:t>
-      </w:r>
-      <w:proofErr w:type="gramEnd"/>
+        <w:t xml:space="preserve">  So predicting the output for a set of ensemble classifiers is;</w:t>
+      </w:r>
     </w:p>
     <w:p/>
     <w:p>
@@ -1344,11 +1269,7 @@
         <w:t>i</w:t>
       </w:r>
       <w:r>
-        <w:t xml:space="preserve">, predict the output </w:t>
-      </w:r>
-      <w:proofErr w:type="spellStart"/>
-      <w:r>
-        <w:t>y</w:t>
+        <w:t>, predict the output y</w:t>
       </w:r>
       <w:r>
         <w:rPr>
@@ -1356,7 +1277,6 @@
         </w:rPr>
         <w:t>i</w:t>
       </w:r>
-      <w:proofErr w:type="spellEnd"/>
       <w:r>
         <w:t>, which is +1 or -1.</w:t>
       </w:r>
@@ -1364,25 +1284,13 @@
     <w:p/>
     <w:p>
       <w:r>
-        <w:t xml:space="preserve">In our prior classifiers we took a set of data, X and we created features </w:t>
-      </w:r>
-      <w:proofErr w:type="gramStart"/>
-      <w:r>
-        <w:t>h(</w:t>
-      </w:r>
-      <w:proofErr w:type="gramEnd"/>
-      <w:r>
-        <w:t>x)</w:t>
+        <w:t>In our prior classifiers we took a set of data, X and we created features h(x)</w:t>
       </w:r>
       <w:r>
         <w:t xml:space="preserve"> from this data</w:t>
       </w:r>
       <w:r>
-        <w:t xml:space="preserve">, then learned a set of coefficients w where each coefficient </w:t>
-      </w:r>
-      <w:proofErr w:type="spellStart"/>
-      <w:r>
-        <w:t>w</w:t>
+        <w:t>, then learned a set of coefficients w where each coefficient w</w:t>
       </w:r>
       <w:r>
         <w:rPr>
@@ -1390,7 +1298,6 @@
         </w:rPr>
         <w:t>j</w:t>
       </w:r>
-      <w:proofErr w:type="spellEnd"/>
       <w:r>
         <w:t xml:space="preserve"> was use</w:t>
       </w:r>
@@ -1401,11 +1308,7 @@
         <w:t xml:space="preserve"> to weight a feature</w:t>
       </w:r>
       <w:r>
-        <w:t xml:space="preserve"> </w:t>
-      </w:r>
-      <w:proofErr w:type="spellStart"/>
-      <w:r>
-        <w:t>h</w:t>
+        <w:t xml:space="preserve"> h</w:t>
       </w:r>
       <w:r>
         <w:rPr>
@@ -1413,7 +1316,6 @@
         </w:rPr>
         <w:t>j</w:t>
       </w:r>
-      <w:proofErr w:type="spellEnd"/>
       <w:r>
         <w:t>(x)</w:t>
       </w:r>
@@ -1424,15 +1326,7 @@
     <w:p/>
     <w:p>
       <w:r>
-        <w:t>With ensemble classifiers, we now learn two things</w:t>
-      </w:r>
-      <w:proofErr w:type="gramStart"/>
-      <w:r>
-        <w:t>;</w:t>
-      </w:r>
-      <w:proofErr w:type="gramEnd"/>
-      <w:r>
-        <w:t xml:space="preserve"> </w:t>
+        <w:t xml:space="preserve">With ensemble classifiers, we now learn two things; </w:t>
       </w:r>
     </w:p>
     <w:p>
@@ -1443,13 +1337,8 @@
           <w:numId w:val="2"/>
         </w:numPr>
       </w:pPr>
-      <w:proofErr w:type="gramStart"/>
-      <w:r>
-        <w:t>f</w:t>
-      </w:r>
-      <w:proofErr w:type="gramEnd"/>
-      <w:r>
-        <w:t xml:space="preserve">(x), </w:t>
+      <w:r>
+        <w:t xml:space="preserve">f(x), </w:t>
       </w:r>
       <w:r>
         <w:t>a</w:t>
@@ -1466,23 +1355,14 @@
           <w:numId w:val="2"/>
         </w:numPr>
       </w:pPr>
-      <w:proofErr w:type="gramStart"/>
-      <w:r>
-        <w:t>w</w:t>
-      </w:r>
-      <w:proofErr w:type="gramEnd"/>
-      <w:r>
-        <w:t xml:space="preserve">, </w:t>
+      <w:r>
+        <w:t xml:space="preserve">w, </w:t>
       </w:r>
       <w:r>
         <w:t>a</w:t>
       </w:r>
       <w:r>
-        <w:t xml:space="preserve"> set of coefficients where each coefficient </w:t>
-      </w:r>
-      <w:proofErr w:type="spellStart"/>
-      <w:r>
-        <w:t>w</w:t>
+        <w:t xml:space="preserve"> set of coefficients where each coefficient w</w:t>
       </w:r>
       <w:r>
         <w:rPr>
@@ -1490,13 +1370,8 @@
         </w:rPr>
         <w:t>t</w:t>
       </w:r>
-      <w:proofErr w:type="spellEnd"/>
-      <w:r>
-        <w:t xml:space="preserve"> is used to weight the output of a classifier </w:t>
-      </w:r>
-      <w:proofErr w:type="spellStart"/>
-      <w:r>
-        <w:t>f</w:t>
+      <w:r>
+        <w:t xml:space="preserve"> is used to weight the output of a classifier f</w:t>
       </w:r>
       <w:r>
         <w:rPr>
@@ -1504,7 +1379,6 @@
         </w:rPr>
         <w:t>t</w:t>
       </w:r>
-      <w:proofErr w:type="spellEnd"/>
       <w:r>
         <w:t>(x)</w:t>
       </w:r>
@@ -1512,15 +1386,7 @@
     <w:p/>
     <w:p>
       <w:r>
-        <w:t xml:space="preserve">In effect, our </w:t>
-      </w:r>
-      <w:proofErr w:type="gramStart"/>
-      <w:r>
-        <w:t>set of weak classifiers are</w:t>
-      </w:r>
-      <w:proofErr w:type="gramEnd"/>
-      <w:r>
-        <w:t xml:space="preserve"> </w:t>
+        <w:t xml:space="preserve">In effect, our set of weak classifiers are </w:t>
       </w:r>
       <w:r>
         <w:t>the</w:t>
@@ -1549,13 +1415,8 @@
         <w:t>When doing boosting, our workflow includes learning the weak learners.  In the case of classification, it means learning individual decision stumps.</w:t>
       </w:r>
       <w:r>
-        <w:t xml:space="preserve">  Given the following data</w:t>
-      </w:r>
-      <w:proofErr w:type="gramStart"/>
-      <w:r>
-        <w:t>;</w:t>
-      </w:r>
-      <w:proofErr w:type="gramEnd"/>
+        <w:t xml:space="preserve">  Given the following data;</w:t>
+      </w:r>
     </w:p>
     <w:p/>
     <w:p>
@@ -1619,13 +1480,8 @@
     <w:p/>
     <w:p>
       <w:r>
-        <w:t>We may learn the following decision stump</w:t>
-      </w:r>
-      <w:proofErr w:type="gramStart"/>
-      <w:r>
-        <w:t>;</w:t>
-      </w:r>
-      <w:proofErr w:type="gramEnd"/>
+        <w:t>We may learn the following decision stump;</w:t>
+      </w:r>
     </w:p>
     <w:p/>
     <w:p>
@@ -1698,13 +1554,8 @@
         <w:t>ing algorithm does is to learn</w:t>
       </w:r>
       <w:r>
-        <w:t xml:space="preserve"> another decision stump.  This time around, it tries to do better with those rows that were misclassified – those rows are shown below</w:t>
-      </w:r>
-      <w:proofErr w:type="gramStart"/>
-      <w:r>
-        <w:t>;</w:t>
-      </w:r>
-      <w:proofErr w:type="gramEnd"/>
+        <w:t xml:space="preserve"> another decision stump.  This time around, it tries to do better with those rows that were misclassified – those rows are shown below;</w:t>
+      </w:r>
     </w:p>
     <w:p/>
     <w:p>
@@ -1772,16 +1623,11 @@
     </w:p>
     <w:p>
       <w:r>
-        <w:t xml:space="preserve">Since we know these rows are mistakes, then we can focus on ‘fixing’ them in the next decision stump that we learn.  Boosting does this by adding a weight to each data </w:t>
-      </w:r>
-      <w:proofErr w:type="gramStart"/>
-      <w:r>
-        <w:t xml:space="preserve">point </w:t>
+        <w:t xml:space="preserve">Since we know these rows are mistakes, then we can focus on ‘fixing’ them in the next decision stump that we learn.  Boosting does this by adding a weight to each data point </w:t>
       </w:r>
       <w:r>
         <w:t>which</w:t>
       </w:r>
-      <w:proofErr w:type="gramEnd"/>
       <w:r>
         <w:t xml:space="preserve"> determines it’s relative importance in the decision.  Larger weights make the data point more important.  </w:t>
       </w:r>
@@ -1789,13 +1635,8 @@
         <w:t>In the first decision stump, we can think of those weights as being exactly 1.0 for all points.  But in this second decision stump</w:t>
       </w:r>
       <w:r>
-        <w:t>, we might apply the following weights to the data points</w:t>
-      </w:r>
-      <w:proofErr w:type="gramStart"/>
-      <w:r>
-        <w:t>;</w:t>
-      </w:r>
-      <w:proofErr w:type="gramEnd"/>
+        <w:t>, we might apply the following weights to the data points;</w:t>
+      </w:r>
     </w:p>
     <w:p/>
     <w:p>
@@ -1890,13 +1731,8 @@
         <w:t xml:space="preserve">data </w:t>
       </w:r>
       <w:r>
-        <w:t>weights.  In this case, the second decision stump looks like this</w:t>
-      </w:r>
-      <w:proofErr w:type="gramStart"/>
-      <w:r>
-        <w:t>;</w:t>
-      </w:r>
-      <w:proofErr w:type="gramEnd"/>
+        <w:t>weights.  In this case, the second decision stump looks like this;</w:t>
+      </w:r>
     </w:p>
     <w:p/>
     <w:p>
@@ -1966,11 +1802,7 @@
     <w:p/>
     <w:p>
       <w:r>
-        <w:t xml:space="preserve">The weight is </w:t>
-      </w:r>
-      <w:proofErr w:type="gramStart"/>
-      <w:r>
-        <w:t>design</w:t>
+        <w:t>The weight is design</w:t>
       </w:r>
       <w:r>
         <w:t>at</w:t>
@@ -1990,15 +1822,7 @@
         <w:t>, the Greek letter alpha</w:t>
       </w:r>
       <w:r>
-        <w:t xml:space="preserve">, so the weight associated with row </w:t>
-      </w:r>
-      <w:proofErr w:type="spellStart"/>
-      <w:r>
-        <w:t>i</w:t>
-      </w:r>
-      <w:proofErr w:type="spellEnd"/>
-      <w:r>
-        <w:t xml:space="preserve"> of the input data is </w:t>
+        <w:t xml:space="preserve">, so the weight associated with row i of the input data is </w:t>
       </w:r>
       <m:oMath>
         <m:sSub>
@@ -2025,7 +1849,6 @@
               </w:rPr>
               <m:t>i</m:t>
             </m:r>
-            <w:proofErr w:type="gramEnd"/>
           </m:sub>
         </m:sSub>
       </m:oMath>
@@ -2036,24 +1859,13 @@
     <w:p/>
     <w:p>
       <w:r>
-        <w:t xml:space="preserve">This use of weighted data is applicable to many machine learning algorithms.  Remember the calculation of </w:t>
-      </w:r>
-      <w:proofErr w:type="gramStart"/>
-      <w:r>
-        <w:t>w</w:t>
+        <w:t>This use of weighted data is applicable to many machine learning algorithms.  Remember the calculation of w</w:t>
       </w:r>
       <w:r>
         <w:rPr>
           <w:vertAlign w:val="superscript"/>
         </w:rPr>
-        <w:t>(</w:t>
-      </w:r>
-      <w:proofErr w:type="gramEnd"/>
-      <w:r>
-        <w:rPr>
-          <w:vertAlign w:val="superscript"/>
-        </w:rPr>
-        <w:t>t</w:t>
+        <w:t>(t</w:t>
       </w:r>
       <w:r>
         <w:rPr>
@@ -2477,11 +2289,9 @@
           <m:t>)</m:t>
         </m:r>
       </m:oMath>
-      <w:proofErr w:type="gramStart"/>
       <w:r>
         <w:t>;</w:t>
       </w:r>
-      <w:proofErr w:type="gramEnd"/>
     </w:p>
     <w:p/>
     <w:p>
@@ -3224,15 +3034,7 @@
         </w:numPr>
       </w:pPr>
       <w:r>
-        <w:t>Learn T-</w:t>
-      </w:r>
-      <w:proofErr w:type="spellStart"/>
-      <w:r>
-        <w:t>th</w:t>
-      </w:r>
-      <w:proofErr w:type="spellEnd"/>
-      <w:r>
-        <w:t xml:space="preserve"> Classifier</w:t>
+        <w:t>Learn T-th Classifier</w:t>
       </w:r>
     </w:p>
     <w:p>
@@ -3428,23 +3230,13 @@
       <w:pPr>
         <w:pStyle w:val="Heading2"/>
       </w:pPr>
-      <w:proofErr w:type="spellStart"/>
       <w:r>
         <w:t>AdaBoost</w:t>
       </w:r>
-      <w:proofErr w:type="spellEnd"/>
-    </w:p>
-    <w:p>
-      <w:r>
-        <w:t xml:space="preserve">(Freund and </w:t>
-      </w:r>
-      <w:proofErr w:type="spellStart"/>
-      <w:r>
-        <w:t>Schapire</w:t>
-      </w:r>
-      <w:proofErr w:type="spellEnd"/>
-      <w:r>
-        <w:t xml:space="preserve"> 1999)</w:t>
+    </w:p>
+    <w:p>
+      <w:r>
+        <w:t>(Freund and Schapire 1999)</w:t>
       </w:r>
     </w:p>
     <w:p/>
@@ -3772,19 +3564,7 @@
               <w:rPr>
                 <w:rFonts w:ascii="Cambria Math" w:hAnsi="Cambria Math"/>
               </w:rPr>
-              <m:t>(</m:t>
-            </m:r>
-            <m:r>
-              <w:rPr>
-                <w:rFonts w:ascii="Cambria Math" w:hAnsi="Cambria Math"/>
-              </w:rPr>
-              <m:t>x</m:t>
-            </m:r>
-            <m:r>
-              <w:rPr>
-                <w:rFonts w:ascii="Cambria Math" w:hAnsi="Cambria Math"/>
-              </w:rPr>
-              <m:t>)</m:t>
+              <m:t>(x)</m:t>
             </m:r>
           </m:e>
         </m:d>
@@ -3880,15 +3660,7 @@
     </w:p>
     <w:p>
       <w:r>
-        <w:t xml:space="preserve">In </w:t>
-      </w:r>
-      <w:proofErr w:type="spellStart"/>
-      <w:r>
-        <w:t>AdaBoost</w:t>
-      </w:r>
-      <w:proofErr w:type="spellEnd"/>
-      <w:r>
-        <w:t>, the coefficient for each classifier will be large if the classifier is accurate</w:t>
+        <w:t>In AdaBoost, the coefficient for each classifier will be large if the classifier is accurate</w:t>
       </w:r>
     </w:p>
     <w:p>
@@ -3940,15 +3712,7 @@
         </m:sSub>
       </m:oMath>
       <w:r>
-        <w:t xml:space="preserve"> </w:t>
-      </w:r>
-      <w:proofErr w:type="gramStart"/>
-      <w:r>
-        <w:t>is</w:t>
-      </w:r>
-      <w:proofErr w:type="gramEnd"/>
-      <w:r>
-        <w:t xml:space="preserve"> large if </w:t>
+        <w:t xml:space="preserve"> is large if </w:t>
       </w:r>
       <m:oMath>
         <m:sSub>
@@ -4037,15 +3801,7 @@
         </m:sSub>
       </m:oMath>
       <w:r>
-        <w:t xml:space="preserve"> </w:t>
-      </w:r>
-      <w:proofErr w:type="gramStart"/>
-      <w:r>
-        <w:t>is</w:t>
-      </w:r>
-      <w:proofErr w:type="gramEnd"/>
-      <w:r>
-        <w:t xml:space="preserve"> small if </w:t>
+        <w:t xml:space="preserve"> is small if </w:t>
       </w:r>
       <m:oMath>
         <m:sSub>
@@ -4413,29 +4169,13 @@
         </m:sSub>
       </m:oMath>
       <w:r>
-        <w:t xml:space="preserve"> </w:t>
-      </w:r>
-      <w:proofErr w:type="gramStart"/>
-      <w:r>
-        <w:t>is</w:t>
-      </w:r>
-      <w:proofErr w:type="gramEnd"/>
-      <w:r>
-        <w:t xml:space="preserve"> the</w:t>
+        <w:t xml:space="preserve"> is the</w:t>
       </w:r>
       <w:r>
         <w:t xml:space="preserve"> weight of</w:t>
       </w:r>
       <w:r>
-        <w:t xml:space="preserve"> </w:t>
-      </w:r>
-      <w:proofErr w:type="spellStart"/>
-      <w:r>
-        <w:t>i-th</w:t>
-      </w:r>
-      <w:proofErr w:type="spellEnd"/>
-      <w:r>
-        <w:t xml:space="preserve"> </w:t>
+        <w:t xml:space="preserve"> i-th </w:t>
       </w:r>
       <w:r>
         <w:t>data point</w:t>
@@ -4534,15 +4274,7 @@
         </m:r>
       </m:oMath>
       <w:r>
-        <w:t xml:space="preserve"> </w:t>
-      </w:r>
-      <w:proofErr w:type="gramStart"/>
-      <w:r>
-        <w:t>is</w:t>
-      </w:r>
-      <w:proofErr w:type="gramEnd"/>
-      <w:r>
-        <w:t xml:space="preserve"> 1 if prediction does </w:t>
+        <w:t xml:space="preserve"> is 1 if prediction does </w:t>
       </w:r>
       <w:r>
         <w:rPr>
@@ -4648,15 +4380,7 @@
         </m:r>
       </m:oMath>
       <w:r>
-        <w:t xml:space="preserve"> </w:t>
-      </w:r>
-      <w:proofErr w:type="gramStart"/>
-      <w:r>
-        <w:t>is</w:t>
-      </w:r>
-      <w:proofErr w:type="gramEnd"/>
-      <w:r>
-        <w:t xml:space="preserve"> 0 if prediction </w:t>
+        <w:t xml:space="preserve"> is 0 if prediction </w:t>
       </w:r>
       <w:r>
         <w:rPr>
@@ -4716,11 +4440,9 @@
     </w:p>
     <w:p/>
     <w:p>
-      <w:proofErr w:type="spellStart"/>
       <w:r>
         <w:t>WeightedError</w:t>
       </w:r>
-      <w:proofErr w:type="spellEnd"/>
     </w:p>
     <w:p>
       <w:pPr>
@@ -4766,23 +4488,7 @@
     </w:p>
     <w:p>
       <w:r>
-        <w:t>Note</w:t>
-      </w:r>
-      <w:proofErr w:type="gramStart"/>
-      <w:r>
-        <w:t>,</w:t>
-      </w:r>
-      <w:proofErr w:type="gramEnd"/>
-      <w:r>
-        <w:t xml:space="preserve"> if the classifier predicts everything exactly wrong (it’s </w:t>
-      </w:r>
-      <w:proofErr w:type="spellStart"/>
-      <w:r>
-        <w:t>weightedError</w:t>
-      </w:r>
-      <w:proofErr w:type="spellEnd"/>
-      <w:r>
-        <w:t xml:space="preserve"> is close to 1.0), then if we can simply do the opposite, it be</w:t>
+        <w:t>Note, if the classifier predicts everything exactly wrong (it’s weightedError is close to 1.0), then if we can simply do the opposite, it be</w:t>
       </w:r>
       <w:r>
         <w:t>comes a good classifier.  So an</w:t>
@@ -4793,13 +4499,8 @@
     </w:p>
     <w:p/>
     <w:p>
-      <w:proofErr w:type="spellStart"/>
-      <w:r>
-        <w:t>AdaBoost</w:t>
-      </w:r>
-      <w:proofErr w:type="spellEnd"/>
-      <w:r>
-        <w:t xml:space="preserve"> formula for calculating coefficient </w:t>
+      <w:r>
+        <w:t xml:space="preserve">AdaBoost formula for calculating coefficient </w:t>
       </w:r>
       <m:oMath>
         <m:sSub>
@@ -5033,13 +4734,7 @@
                         <w:rPr>
                           <w:rFonts w:ascii="Cambria Math" w:hAnsi="Cambria Math"/>
                         </w:rPr>
-                        <m:t>(x)</m:t>
-                      </m:r>
-                      <m:r>
-                        <w:rPr>
-                          <w:rFonts w:ascii="Cambria Math" w:hAnsi="Cambria Math"/>
-                        </w:rPr>
-                        <m:t>)</m:t>
+                        <m:t>(x))</m:t>
                       </m:r>
                     </m:num>
                     <m:den>
@@ -5111,13 +4806,8 @@
     <w:p/>
     <w:p>
       <w:r>
-        <w:t>Here is what this formula produces for the 3 types of classifiers</w:t>
-      </w:r>
-      <w:proofErr w:type="gramStart"/>
-      <w:r>
-        <w:t>;</w:t>
-      </w:r>
-      <w:proofErr w:type="gramEnd"/>
+        <w:t>Here is what this formula produces for the 3 types of classifiers;</w:t>
+      </w:r>
     </w:p>
     <w:p/>
     <w:p>
@@ -5205,13 +4895,8 @@
       </w:r>
     </w:p>
     <w:p>
-      <w:proofErr w:type="spellStart"/>
-      <w:r>
-        <w:t>AdaBoost</w:t>
-      </w:r>
-      <w:proofErr w:type="spellEnd"/>
-      <w:r>
-        <w:t xml:space="preserve"> updates the weight of data points </w:t>
+      <w:r>
+        <w:t xml:space="preserve">AdaBoost updates the weight of data points </w:t>
       </w:r>
       <m:oMath>
         <m:sSub>
@@ -5508,21 +5193,8 @@
     </w:p>
     <w:p/>
     <w:p>
-      <w:proofErr w:type="spellStart"/>
-      <w:r>
-        <w:t>AdaBoost</w:t>
-      </w:r>
-      <w:proofErr w:type="spellEnd"/>
-      <w:r>
-        <w:t xml:space="preserve"> formula for updating the weight of data </w:t>
-      </w:r>
-      <w:proofErr w:type="gramStart"/>
-      <w:r>
-        <w:t>points</w:t>
-      </w:r>
-      <w:proofErr w:type="gramEnd"/>
-      <w:r>
-        <w:t xml:space="preserve"> </w:t>
+      <w:r>
+        <w:t xml:space="preserve">AdaBoost formula for updating the weight of data points </w:t>
       </w:r>
       <m:oMath>
         <m:sSub>
@@ -6004,13 +5676,8 @@
     <w:p/>
     <w:p>
       <w:r>
-        <w:t>This formula has these effects</w:t>
-      </w:r>
-      <w:proofErr w:type="gramStart"/>
-      <w:r>
-        <w:t>;</w:t>
-      </w:r>
-      <w:proofErr w:type="gramEnd"/>
+        <w:t>This formula has these effects;</w:t>
+      </w:r>
     </w:p>
     <w:p/>
     <w:p>
@@ -6083,15 +5750,7 @@
         <w:t xml:space="preserve"> </w:t>
       </w:r>
       <w:r>
-        <w:t>random-</w:t>
-      </w:r>
-      <w:proofErr w:type="spellStart"/>
-      <w:r>
-        <w:t>ish</w:t>
-      </w:r>
-      <w:proofErr w:type="spellEnd"/>
-      <w:r>
-        <w:t xml:space="preserve"> classifier</w:t>
+        <w:t>random-ish classifier</w:t>
       </w:r>
       <w:r>
         <w:t xml:space="preserve"> (one that has a weight near zero)</w:t>
@@ -6119,21 +5778,8 @@
     </w:p>
     <w:p>
       <w:r>
-        <w:t xml:space="preserve">As the </w:t>
-      </w:r>
-      <w:proofErr w:type="spellStart"/>
-      <w:r>
-        <w:t>AdaBoost</w:t>
-      </w:r>
-      <w:proofErr w:type="spellEnd"/>
-      <w:r>
-        <w:t xml:space="preserve"> algorithm proceeds, we are constantly changing the weights of data points.  For those that are incorrectly predicted, we increase the weight by multiplying by a number &gt; 1 and for those that were correctly predicted we decrease the weight by a number &lt; 1.  This can lead to some issues</w:t>
-      </w:r>
-      <w:proofErr w:type="gramStart"/>
-      <w:r>
-        <w:t>;</w:t>
-      </w:r>
-      <w:proofErr w:type="gramEnd"/>
+        <w:t>As the AdaBoost algorithm proceeds, we are constantly changing the weights of data points.  For those that are incorrectly predicted, we increase the weight by multiplying by a number &gt; 1 and for those that were correctly predicted we decrease the weight by a number &lt; 1.  This can lead to some issues;</w:t>
+      </w:r>
     </w:p>
     <w:p>
       <w:pPr>
@@ -6150,15 +5796,7 @@
         <w:t>,</w:t>
       </w:r>
       <w:r>
-        <w:t xml:space="preserve"> </w:t>
-      </w:r>
-      <w:proofErr w:type="spellStart"/>
-      <w:r>
-        <w:t>very</w:t>
-      </w:r>
-      <w:proofErr w:type="spellEnd"/>
-      <w:r>
-        <w:t xml:space="preserve"> large.</w:t>
+        <w:t xml:space="preserve"> very large.</w:t>
       </w:r>
     </w:p>
     <w:p>
@@ -6176,15 +5814,7 @@
         <w:t>,</w:t>
       </w:r>
       <w:r>
-        <w:t xml:space="preserve"> </w:t>
-      </w:r>
-      <w:proofErr w:type="spellStart"/>
-      <w:r>
-        <w:t>very</w:t>
-      </w:r>
-      <w:proofErr w:type="spellEnd"/>
-      <w:r>
-        <w:t xml:space="preserve"> small.</w:t>
+        <w:t xml:space="preserve"> very small.</w:t>
       </w:r>
     </w:p>
     <w:p>
@@ -6202,15 +5832,7 @@
     <w:p/>
     <w:p>
       <w:r>
-        <w:t xml:space="preserve">To avoid numerical instability, we normalize the weights of the data points </w:t>
-      </w:r>
-      <w:proofErr w:type="gramStart"/>
-      <w:r>
-        <w:t>in each iteration</w:t>
-      </w:r>
-      <w:proofErr w:type="gramEnd"/>
-      <w:r>
-        <w:t xml:space="preserve"> so that they add up to one.  So for each data point, we divide it by the sum of all the weighted data points.</w:t>
+        <w:t>To avoid numerical instability, we normalize the weights of the data points in each iteration so that they add up to one.  So for each data point, we divide it by the sum of all the weighted data points.</w:t>
       </w:r>
     </w:p>
     <w:p/>
@@ -6351,15 +5973,7 @@
     <w:p/>
     <w:p>
       <w:r>
-        <w:t xml:space="preserve">So this is the final </w:t>
-      </w:r>
-      <w:proofErr w:type="spellStart"/>
-      <w:r>
-        <w:t>AdaBoost</w:t>
-      </w:r>
-      <w:proofErr w:type="spellEnd"/>
-      <w:r>
-        <w:t xml:space="preserve"> algorithm with normalization:</w:t>
+        <w:t>So this is the final AdaBoost algorithm with normalization:</w:t>
       </w:r>
     </w:p>
     <w:p/>
@@ -6767,19 +6381,7 @@
               <w:rPr>
                 <w:rFonts w:ascii="Cambria Math" w:hAnsi="Cambria Math"/>
               </w:rPr>
-              <m:t>(</m:t>
-            </m:r>
-            <m:r>
-              <w:rPr>
-                <w:rFonts w:ascii="Cambria Math" w:hAnsi="Cambria Math"/>
-              </w:rPr>
-              <m:t>x</m:t>
-            </m:r>
-            <m:r>
-              <w:rPr>
-                <w:rFonts w:ascii="Cambria Math" w:hAnsi="Cambria Math"/>
-              </w:rPr>
-              <m:t>)</m:t>
+              <m:t>(x)</m:t>
             </m:r>
           </m:e>
         </m:d>
@@ -6793,87 +6395,37 @@
           <w:b/>
         </w:rPr>
       </w:pPr>
-      <w:bookmarkStart w:id="0" w:name="_GoBack"/>
       <w:r>
         <w:rPr>
           <w:b/>
         </w:rPr>
-        <w:t xml:space="preserve">Applying </w:t>
-      </w:r>
-      <w:proofErr w:type="spellStart"/>
-      <w:r>
+        <w:t>Applying AdaBoost</w:t>
+      </w:r>
+    </w:p>
+    <w:p>
+      <w:r>
+        <w:t>The complexity of an ensemble is proportional to the number if individual classifiers.  So in the case of AdaBoost, this is determined by the number of iterations through the algorithm.</w:t>
+      </w:r>
+    </w:p>
+    <w:p/>
+    <w:p>
+      <w:r>
+        <w:t>If we run the AdaBoost algorithm long enough, we will achieve zero training error, but of course this will not generalize and so we end up with an overfit model.</w:t>
+      </w:r>
+    </w:p>
+    <w:p/>
+    <w:p>
+      <w:pPr>
         <w:rPr>
           <w:b/>
         </w:rPr>
-        <w:t>AdaBoost</w:t>
-      </w:r>
-      <w:proofErr w:type="spellEnd"/>
-    </w:p>
-    <w:bookmarkEnd w:id="0"/>
-    <w:p>
-      <w:r>
-        <w:t xml:space="preserve">The complexity of an ensemble is proportional to the number if individual classifiers.  So in the case of </w:t>
-      </w:r>
-      <w:proofErr w:type="spellStart"/>
-      <w:r>
-        <w:t>AdaBoost</w:t>
-      </w:r>
-      <w:proofErr w:type="spellEnd"/>
-      <w:r>
-        <w:t xml:space="preserve">, </w:t>
-      </w:r>
-      <w:proofErr w:type="gramStart"/>
-      <w:r>
-        <w:t>this is determined by the number of iterations through the algorithm</w:t>
-      </w:r>
-      <w:proofErr w:type="gramEnd"/>
-      <w:r>
-        <w:t>.</w:t>
-      </w:r>
-    </w:p>
-    <w:p/>
-    <w:p>
-      <w:r>
-        <w:t xml:space="preserve">If we run the </w:t>
-      </w:r>
-      <w:proofErr w:type="spellStart"/>
-      <w:r>
-        <w:t>AdaBoost</w:t>
-      </w:r>
-      <w:proofErr w:type="spellEnd"/>
-      <w:r>
-        <w:t xml:space="preserve"> algorithm long enough, we will achieve zero training error, but of course this will not generalize and so we end up with an </w:t>
-      </w:r>
-      <w:proofErr w:type="spellStart"/>
-      <w:r>
-        <w:t>overfit</w:t>
-      </w:r>
-      <w:proofErr w:type="spellEnd"/>
-      <w:r>
-        <w:t xml:space="preserve"> model.</w:t>
-      </w:r>
-    </w:p>
-    <w:p/>
-    <w:p>
-      <w:pPr>
+      </w:pPr>
+      <w:r>
         <w:rPr>
           <w:b/>
         </w:rPr>
-      </w:pPr>
-      <w:r>
-        <w:rPr>
-          <w:b/>
-        </w:rPr>
-        <w:t xml:space="preserve">Learning boosted decision stumps with </w:t>
-      </w:r>
-      <w:proofErr w:type="spellStart"/>
-      <w:r>
-        <w:rPr>
-          <w:b/>
-        </w:rPr>
-        <w:t>AdaBoost</w:t>
-      </w:r>
-      <w:proofErr w:type="spellEnd"/>
+        <w:t>Learning boosted decision stumps with AdaBoost</w:t>
+      </w:r>
     </w:p>
     <w:p>
       <w:r>
@@ -6923,15 +6475,7 @@
     <w:p/>
     <w:p>
       <w:r>
-        <w:t xml:space="preserve">Once the decision stump is chosen, we calculate </w:t>
-      </w:r>
-      <w:proofErr w:type="gramStart"/>
-      <w:r>
-        <w:t>it’s</w:t>
-      </w:r>
-      <w:proofErr w:type="gramEnd"/>
-      <w:r>
-        <w:t xml:space="preserve"> </w:t>
+        <w:t xml:space="preserve">Once the decision stump is chosen, we calculate it’s </w:t>
       </w:r>
       <w:r>
         <w:t xml:space="preserve">coefficient </w:t>
@@ -7122,13 +6666,7 @@
                         <w:rPr>
                           <w:rFonts w:ascii="Cambria Math" w:hAnsi="Cambria Math"/>
                         </w:rPr>
-                        <m:t>(x)</m:t>
-                      </m:r>
-                      <m:r>
-                        <w:rPr>
-                          <w:rFonts w:ascii="Cambria Math" w:hAnsi="Cambria Math"/>
-                        </w:rPr>
-                        <m:t>)</m:t>
+                        <m:t>(x))</m:t>
                       </m:r>
                     </m:num>
                     <m:den>
@@ -7136,13 +6674,7 @@
                         <w:rPr>
                           <w:rFonts w:ascii="Cambria Math" w:hAnsi="Cambria Math"/>
                         </w:rPr>
-                        <m:t>weightedE</m:t>
-                      </m:r>
-                      <m:r>
-                        <w:rPr>
-                          <w:rFonts w:ascii="Cambria Math" w:hAnsi="Cambria Math"/>
-                        </w:rPr>
-                        <m:t>rror(</m:t>
+                        <m:t>weightedError(</m:t>
                       </m:r>
                       <m:sSub>
                         <m:sSubPr>
@@ -7221,26 +6753,13 @@
         <w:t>we have learned.  We then compare the prediction to the known value and update the weight of the data point</w:t>
       </w:r>
       <w:r>
-        <w:t xml:space="preserve"> based on correct or incorrect prediction</w:t>
-      </w:r>
-      <w:proofErr w:type="gramStart"/>
-      <w:r>
-        <w:t>;</w:t>
-      </w:r>
-      <w:proofErr w:type="gramEnd"/>
-    </w:p>
-    <w:p/>
-    <w:p>
-      <w:r>
-        <w:t xml:space="preserve">For each data point </w:t>
-      </w:r>
-      <w:proofErr w:type="spellStart"/>
-      <w:r>
-        <w:t>i</w:t>
-      </w:r>
-      <w:proofErr w:type="spellEnd"/>
-      <w:r>
-        <w:t xml:space="preserve"> = 1 to N;</w:t>
+        <w:t xml:space="preserve"> based on correct or incorrect prediction;</w:t>
+      </w:r>
+    </w:p>
+    <w:p/>
+    <w:p>
+      <w:r>
+        <w:t>For each data point i = 1 to N;</w:t>
       </w:r>
     </w:p>
     <w:p/>
@@ -7693,25 +7212,13 @@
     <w:p/>
     <w:p>
       <w:r>
-        <w:t>We then normalize the weighted data</w:t>
-      </w:r>
-      <w:proofErr w:type="gramStart"/>
-      <w:r>
-        <w:t>;</w:t>
-      </w:r>
-      <w:proofErr w:type="gramEnd"/>
-    </w:p>
-    <w:p/>
-    <w:p>
-      <w:proofErr w:type="spellStart"/>
-      <w:proofErr w:type="gramStart"/>
-      <w:r>
-        <w:t>totalWeightedData</w:t>
-      </w:r>
-      <w:proofErr w:type="spellEnd"/>
-      <w:proofErr w:type="gramEnd"/>
-      <w:r>
-        <w:t xml:space="preserve"> = </w:t>
+        <w:t>We then normalize the weighted data;</w:t>
+      </w:r>
+    </w:p>
+    <w:p/>
+    <w:p>
+      <w:r>
+        <w:t xml:space="preserve">totalWeightedData = </w:t>
       </w:r>
       <m:oMath>
         <m:nary>
@@ -7774,15 +7281,7 @@
     </w:p>
     <w:p>
       <w:r>
-        <w:t xml:space="preserve">For each data point </w:t>
-      </w:r>
-      <w:proofErr w:type="spellStart"/>
-      <w:r>
-        <w:t>i</w:t>
-      </w:r>
-      <w:proofErr w:type="spellEnd"/>
-      <w:r>
-        <w:t xml:space="preserve"> = 1 to N;</w:t>
+        <w:t>For each data point i = 1 to N;</w:t>
       </w:r>
     </w:p>
     <w:p>
@@ -7874,7 +7373,251 @@
     </w:p>
     <w:p/>
     <w:p/>
-    <w:p/>
+    <w:p>
+      <w:pPr>
+        <w:pStyle w:val="Heading2"/>
+      </w:pPr>
+      <w:r>
+        <w:t>The Boosting Theorem</w:t>
+      </w:r>
+    </w:p>
+    <w:p>
+      <w:r>
+        <w:t>Under some technical conditions, the training error of the boosted classifier goes</w:t>
+      </w:r>
+      <w:r>
+        <w:t xml:space="preserve"> to zero as the number of iterations approaches infinity</w:t>
+      </w:r>
+    </w:p>
+    <w:p>
+      <w:pPr>
+        <w:pStyle w:val="ListParagraph"/>
+        <w:numPr>
+          <w:ilvl w:val="0"/>
+          <w:numId w:val="11"/>
+        </w:numPr>
+        <w:rPr>
+          <w:rFonts w:ascii="Cambria Math" w:hAnsi="Cambria Math"/>
+          <w:oMath/>
+        </w:rPr>
+      </w:pPr>
+      <m:oMath>
+        <m:r>
+          <w:rPr>
+            <w:rFonts w:ascii="Cambria Math" w:hAnsi="Cambria Math"/>
+          </w:rPr>
+          <m:t>training error</m:t>
+        </m:r>
+        <m:r>
+          <w:rPr>
+            <w:rFonts w:ascii="Cambria Math" w:hAnsi="Cambria Math"/>
+          </w:rPr>
+          <m:t>→0 as T→∞</m:t>
+        </m:r>
+      </m:oMath>
+    </w:p>
+    <w:p/>
+    <w:p>
+      <w:r>
+        <w:t>The technical condition is</w:t>
+      </w:r>
+    </w:p>
+    <w:p>
+      <w:pPr>
+        <w:pStyle w:val="ListParagraph"/>
+        <w:numPr>
+          <w:ilvl w:val="0"/>
+          <w:numId w:val="11"/>
+        </w:numPr>
+        <w:rPr>
+          <w:rFonts w:ascii="Cambria Math" w:hAnsi="Cambria Math"/>
+          <w:oMath/>
+        </w:rPr>
+      </w:pPr>
+      <w:r>
+        <w:t xml:space="preserve">At every t, we can find a weak learning with </w:t>
+      </w:r>
+      <m:oMath>
+        <m:r>
+          <w:rPr>
+            <w:rFonts w:ascii="Cambria Math" w:hAnsi="Cambria Math"/>
+          </w:rPr>
+          <m:t>weightedError</m:t>
+        </m:r>
+        <m:d>
+          <m:dPr>
+            <m:ctrlPr>
+              <w:rPr>
+                <w:rFonts w:ascii="Cambria Math" w:hAnsi="Cambria Math"/>
+                <w:i/>
+              </w:rPr>
+            </m:ctrlPr>
+          </m:dPr>
+          <m:e>
+            <m:sSub>
+              <m:sSubPr>
+                <m:ctrlPr>
+                  <w:rPr>
+                    <w:rFonts w:ascii="Cambria Math" w:hAnsi="Cambria Math"/>
+                    <w:i/>
+                  </w:rPr>
+                </m:ctrlPr>
+              </m:sSubPr>
+              <m:e>
+                <m:r>
+                  <w:rPr>
+                    <w:rFonts w:ascii="Cambria Math" w:hAnsi="Cambria Math"/>
+                  </w:rPr>
+                  <m:t>f</m:t>
+                </m:r>
+              </m:e>
+              <m:sub>
+                <m:r>
+                  <w:rPr>
+                    <w:rFonts w:ascii="Cambria Math" w:hAnsi="Cambria Math"/>
+                  </w:rPr>
+                  <m:t>t</m:t>
+                </m:r>
+              </m:sub>
+            </m:sSub>
+          </m:e>
+        </m:d>
+        <m:r>
+          <w:rPr>
+            <w:rFonts w:ascii="Cambria Math" w:hAnsi="Cambria Math"/>
+          </w:rPr>
+          <m:t>&lt; 0.5</m:t>
+        </m:r>
+      </m:oMath>
+    </w:p>
+    <w:p/>
+    <w:p>
+      <w:r>
+        <w:t xml:space="preserve">In other words, at each iteration of the algorithm (when we learn a new stump and boost it), we </w:t>
+      </w:r>
+      <w:r>
+        <w:t>must be able to</w:t>
+      </w:r>
+      <w:r>
+        <w:t xml:space="preserve"> find a decision stump with weighted error that is better than random.  This is generally true, but not always true.  For instance, if the only two data points are a positive output data point and a negative data output point and they have the same input data (they take the same place on a graph), the it is impossible for a classifier to separate them – the inputs are identical and this is what is used to make a prediction, so both sets of input will lead to identical predictions (either both positive or both negative), but the labeled outputs are opposite, so the classifier will always have exactly 0.5 classification error.</w:t>
+      </w:r>
+    </w:p>
+    <w:p/>
+    <w:p>
+      <w:r>
+        <w:t>In practice, even if the training error does not go to zero, it will get quite close to zero.</w:t>
+      </w:r>
+    </w:p>
+    <w:p/>
+    <w:p>
+      <w:pPr>
+        <w:rPr>
+          <w:b/>
+        </w:rPr>
+      </w:pPr>
+      <w:r>
+        <w:rPr>
+          <w:b/>
+        </w:rPr>
+        <w:t>Overfitting in boosting</w:t>
+      </w:r>
+    </w:p>
+    <w:p>
+      <w:r>
+        <w:t>Complexity in a boosted classifier is based on the number of weak learners in the ensemble, which is based on the number of iterations of the algorithm.  As we would exact, as we add weak learners and boost them, the training error goes down.  For AdaBoost, this is not a smooth descent; there is some oscillation.  However, there is a clear overall movement towards zero training error.  With enough iterations (and presuming the technical require is met), then the training error will go to zero and stay there.</w:t>
+      </w:r>
+    </w:p>
+    <w:p/>
+    <w:p>
+      <w:r>
+        <w:t>So, how does this affect the true/general error?</w:t>
+      </w:r>
+    </w:p>
+    <w:p/>
+    <w:p>
+      <w:r>
+        <w:rPr>
+          <w:noProof/>
+        </w:rPr>
+        <w:drawing>
+          <wp:inline distT="0" distB="0" distL="0" distR="0" wp14:anchorId="58E3EB80" wp14:editId="1E8CD8AF">
+            <wp:extent cx="5486400" cy="2656840"/>
+            <wp:effectExtent l="0" t="0" r="0" b="0"/>
+            <wp:docPr id="2" name="Picture 2"/>
+            <wp:cNvGraphicFramePr>
+              <a:graphicFrameLocks xmlns:a="http://schemas.openxmlformats.org/drawingml/2006/main" noChangeAspect="1"/>
+            </wp:cNvGraphicFramePr>
+            <a:graphic xmlns:a="http://schemas.openxmlformats.org/drawingml/2006/main">
+              <a:graphicData uri="http://schemas.openxmlformats.org/drawingml/2006/picture">
+                <pic:pic xmlns:pic="http://schemas.openxmlformats.org/drawingml/2006/picture">
+                  <pic:nvPicPr>
+                    <pic:cNvPr id="0" name="error_vs_number_of_trees.png"/>
+                    <pic:cNvPicPr/>
+                  </pic:nvPicPr>
+                  <pic:blipFill>
+                    <a:blip r:embed="rId20">
+                      <a:extLst>
+                        <a:ext uri="{28A0092B-C50C-407E-A947-70E740481C1C}">
+                          <a14:useLocalDpi xmlns:a14="http://schemas.microsoft.com/office/drawing/2010/main" val="0"/>
+                        </a:ext>
+                      </a:extLst>
+                    </a:blip>
+                    <a:stretch>
+                      <a:fillRect/>
+                    </a:stretch>
+                  </pic:blipFill>
+                  <pic:spPr>
+                    <a:xfrm>
+                      <a:off x="0" y="0"/>
+                      <a:ext cx="5486400" cy="2656840"/>
+                    </a:xfrm>
+                    <a:prstGeom prst="rect">
+                      <a:avLst/>
+                    </a:prstGeom>
+                  </pic:spPr>
+                </pic:pic>
+              </a:graphicData>
+            </a:graphic>
+          </wp:inline>
+        </w:drawing>
+      </w:r>
+    </w:p>
+    <w:p/>
+    <w:p/>
+    <w:p>
+      <w:r>
+        <w:t>We can see in the above plot that as the number of decision stumps (number of iterations), the training error keeps dropping towards zero. We also see that validation erro</w:t>
+      </w:r>
+      <w:r>
+        <w:t>r initially goes down, but then</w:t>
+      </w:r>
+      <w:r>
+        <w:t xml:space="preserve"> flattens out (between 50 and 100 iterations) and then starts to increase slightly.</w:t>
+      </w:r>
+      <w:r>
+        <w:t xml:space="preserve">  Boosting is robust against overfitting, but not immune.  There is a wide range of complexity that have acceptable true error, but very complex models will see an increase in true error.</w:t>
+      </w:r>
+      <w:bookmarkStart w:id="0" w:name="_GoBack"/>
+      <w:bookmarkEnd w:id="0"/>
+    </w:p>
+    <w:p/>
+    <w:p>
+      <w:r>
+        <w:t>So it is clear that we need to somehow pick a number of iterations/classifiers T that avoids overfitting.  As usual, we would use either a validation set or cross validation for this purpose (and never use our training data for this purpose).</w:t>
+      </w:r>
+    </w:p>
+    <w:p/>
+    <w:p/>
+    <w:p/>
+    <w:p/>
+    <w:p>
+      <w:pPr>
+        <w:rPr>
+          <w:rFonts w:ascii="Cambria Math" w:hAnsi="Cambria Math"/>
+          <w:oMath/>
+        </w:rPr>
+      </w:pPr>
+    </w:p>
     <w:sectPr>
       <w:pgSz w:w="12240" w:h="15840"/>
       <w:pgMar w:top="1440" w:right="1800" w:bottom="1440" w:left="1800" w:header="720" w:footer="720" w:gutter="0"/>
@@ -8453,6 +8196,119 @@
     </w:lvl>
   </w:abstractNum>
   <w:abstractNum w:abstractNumId="5">
+    <w:nsid w:val="3F1259C6"/>
+    <w:multiLevelType w:val="hybridMultilevel"/>
+    <w:tmpl w:val="AC7806A4"/>
+    <w:lvl w:ilvl="0" w:tplc="04090001">
+      <w:start w:val="1"/>
+      <w:numFmt w:val="bullet"/>
+      <w:lvlText w:val=""/>
+      <w:lvlJc w:val="left"/>
+      <w:pPr>
+        <w:ind w:left="720" w:hanging="360"/>
+      </w:pPr>
+      <w:rPr>
+        <w:rFonts w:ascii="Symbol" w:hAnsi="Symbol" w:hint="default"/>
+      </w:rPr>
+    </w:lvl>
+    <w:lvl w:ilvl="1" w:tplc="04090003" w:tentative="1">
+      <w:start w:val="1"/>
+      <w:numFmt w:val="bullet"/>
+      <w:lvlText w:val="o"/>
+      <w:lvlJc w:val="left"/>
+      <w:pPr>
+        <w:ind w:left="1440" w:hanging="360"/>
+      </w:pPr>
+      <w:rPr>
+        <w:rFonts w:ascii="Courier New" w:hAnsi="Courier New" w:hint="default"/>
+      </w:rPr>
+    </w:lvl>
+    <w:lvl w:ilvl="2" w:tplc="04090005" w:tentative="1">
+      <w:start w:val="1"/>
+      <w:numFmt w:val="bullet"/>
+      <w:lvlText w:val=""/>
+      <w:lvlJc w:val="left"/>
+      <w:pPr>
+        <w:ind w:left="2160" w:hanging="360"/>
+      </w:pPr>
+      <w:rPr>
+        <w:rFonts w:ascii="Wingdings" w:hAnsi="Wingdings" w:hint="default"/>
+      </w:rPr>
+    </w:lvl>
+    <w:lvl w:ilvl="3" w:tplc="04090001" w:tentative="1">
+      <w:start w:val="1"/>
+      <w:numFmt w:val="bullet"/>
+      <w:lvlText w:val=""/>
+      <w:lvlJc w:val="left"/>
+      <w:pPr>
+        <w:ind w:left="2880" w:hanging="360"/>
+      </w:pPr>
+      <w:rPr>
+        <w:rFonts w:ascii="Symbol" w:hAnsi="Symbol" w:hint="default"/>
+      </w:rPr>
+    </w:lvl>
+    <w:lvl w:ilvl="4" w:tplc="04090003" w:tentative="1">
+      <w:start w:val="1"/>
+      <w:numFmt w:val="bullet"/>
+      <w:lvlText w:val="o"/>
+      <w:lvlJc w:val="left"/>
+      <w:pPr>
+        <w:ind w:left="3600" w:hanging="360"/>
+      </w:pPr>
+      <w:rPr>
+        <w:rFonts w:ascii="Courier New" w:hAnsi="Courier New" w:hint="default"/>
+      </w:rPr>
+    </w:lvl>
+    <w:lvl w:ilvl="5" w:tplc="04090005" w:tentative="1">
+      <w:start w:val="1"/>
+      <w:numFmt w:val="bullet"/>
+      <w:lvlText w:val=""/>
+      <w:lvlJc w:val="left"/>
+      <w:pPr>
+        <w:ind w:left="4320" w:hanging="360"/>
+      </w:pPr>
+      <w:rPr>
+        <w:rFonts w:ascii="Wingdings" w:hAnsi="Wingdings" w:hint="default"/>
+      </w:rPr>
+    </w:lvl>
+    <w:lvl w:ilvl="6" w:tplc="04090001" w:tentative="1">
+      <w:start w:val="1"/>
+      <w:numFmt w:val="bullet"/>
+      <w:lvlText w:val=""/>
+      <w:lvlJc w:val="left"/>
+      <w:pPr>
+        <w:ind w:left="5040" w:hanging="360"/>
+      </w:pPr>
+      <w:rPr>
+        <w:rFonts w:ascii="Symbol" w:hAnsi="Symbol" w:hint="default"/>
+      </w:rPr>
+    </w:lvl>
+    <w:lvl w:ilvl="7" w:tplc="04090003" w:tentative="1">
+      <w:start w:val="1"/>
+      <w:numFmt w:val="bullet"/>
+      <w:lvlText w:val="o"/>
+      <w:lvlJc w:val="left"/>
+      <w:pPr>
+        <w:ind w:left="5760" w:hanging="360"/>
+      </w:pPr>
+      <w:rPr>
+        <w:rFonts w:ascii="Courier New" w:hAnsi="Courier New" w:hint="default"/>
+      </w:rPr>
+    </w:lvl>
+    <w:lvl w:ilvl="8" w:tplc="04090005" w:tentative="1">
+      <w:start w:val="1"/>
+      <w:numFmt w:val="bullet"/>
+      <w:lvlText w:val=""/>
+      <w:lvlJc w:val="left"/>
+      <w:pPr>
+        <w:ind w:left="6480" w:hanging="360"/>
+      </w:pPr>
+      <w:rPr>
+        <w:rFonts w:ascii="Wingdings" w:hAnsi="Wingdings" w:hint="default"/>
+      </w:rPr>
+    </w:lvl>
+  </w:abstractNum>
+  <w:abstractNum w:abstractNumId="6">
     <w:nsid w:val="4B2F0255"/>
     <w:multiLevelType w:val="hybridMultilevel"/>
     <w:tmpl w:val="481849FA"/>
@@ -8565,7 +8421,7 @@
       </w:rPr>
     </w:lvl>
   </w:abstractNum>
-  <w:abstractNum w:abstractNumId="6">
+  <w:abstractNum w:abstractNumId="7">
     <w:nsid w:val="54800B2F"/>
     <w:multiLevelType w:val="hybridMultilevel"/>
     <w:tmpl w:val="5FBE7EDA"/>
@@ -8678,7 +8534,7 @@
       </w:rPr>
     </w:lvl>
   </w:abstractNum>
-  <w:abstractNum w:abstractNumId="7">
+  <w:abstractNum w:abstractNumId="8">
     <w:nsid w:val="5A604B5E"/>
     <w:multiLevelType w:val="hybridMultilevel"/>
     <w:tmpl w:val="54FE16EE"/>
@@ -8791,7 +8647,7 @@
       </w:rPr>
     </w:lvl>
   </w:abstractNum>
-  <w:abstractNum w:abstractNumId="8">
+  <w:abstractNum w:abstractNumId="9">
     <w:nsid w:val="5D1B1C83"/>
     <w:multiLevelType w:val="hybridMultilevel"/>
     <w:tmpl w:val="24D2DFA0"/>
@@ -8904,7 +8760,7 @@
       </w:rPr>
     </w:lvl>
   </w:abstractNum>
-  <w:abstractNum w:abstractNumId="9">
+  <w:abstractNum w:abstractNumId="10">
     <w:nsid w:val="640D2246"/>
     <w:multiLevelType w:val="hybridMultilevel"/>
     <w:tmpl w:val="362ECDFE"/>
@@ -9024,16 +8880,16 @@
     <w:abstractNumId w:val="2"/>
   </w:num>
   <w:num w:numId="3">
-    <w:abstractNumId w:val="9"/>
+    <w:abstractNumId w:val="10"/>
   </w:num>
   <w:num w:numId="4">
-    <w:abstractNumId w:val="6"/>
+    <w:abstractNumId w:val="7"/>
   </w:num>
   <w:num w:numId="5">
     <w:abstractNumId w:val="4"/>
   </w:num>
   <w:num w:numId="6">
-    <w:abstractNumId w:val="8"/>
+    <w:abstractNumId w:val="9"/>
   </w:num>
   <w:num w:numId="7">
     <w:abstractNumId w:val="1"/>
@@ -9042,9 +8898,12 @@
     <w:abstractNumId w:val="3"/>
   </w:num>
   <w:num w:numId="9">
-    <w:abstractNumId w:val="7"/>
+    <w:abstractNumId w:val="8"/>
   </w:num>
   <w:num w:numId="10">
+    <w:abstractNumId w:val="6"/>
+  </w:num>
+  <w:num w:numId="11">
     <w:abstractNumId w:val="5"/>
   </w:num>
 </w:numbering>

</xml_diff>

<commit_message>
Week 5 Boosting - updated with more plots
</commit_message>
<xml_diff>
--- a/Classification/week 5 - Boosting/Classification Week 5 – Boosting.docx
+++ b/Classification/week 5 - Boosting/Classification Week 5 – Boosting.docx
@@ -37,8 +37,13 @@
         </w:numPr>
       </w:pPr>
       <w:r>
-        <w:t>They have low variance, so they tend to not overfit</w:t>
-      </w:r>
+        <w:t xml:space="preserve">They have low variance, so they tend to not </w:t>
+      </w:r>
+      <w:proofErr w:type="spellStart"/>
+      <w:r>
+        <w:t>overfit</w:t>
+      </w:r>
+      <w:proofErr w:type="spellEnd"/>
     </w:p>
     <w:p>
       <w:pPr>
@@ -73,7 +78,15 @@
     <w:p/>
     <w:p>
       <w:r>
-        <w:t>Our prior strategy for improving a weak classifier is to make it more complex, so it fits the training data better.  We used validation to avoid overfitting.</w:t>
+        <w:t xml:space="preserve">Our prior strategy for improving a weak classifier is to make it more complex, so it fits the training data better.  We used validation to avoid </w:t>
+      </w:r>
+      <w:proofErr w:type="spellStart"/>
+      <w:r>
+        <w:t>overfitting</w:t>
+      </w:r>
+      <w:proofErr w:type="spellEnd"/>
+      <w:r>
+        <w:t>.</w:t>
       </w:r>
     </w:p>
     <w:p/>
@@ -90,8 +103,13 @@
         </w:r>
       </w:hyperlink>
       <w:r>
-        <w:t xml:space="preserve"> of how training error (the bottom, blue line) can decrease, but generalization error (the top, red line) can increase;</w:t>
-      </w:r>
+        <w:t xml:space="preserve"> of how training error (the bottom, blue line) can decrease, but generalization error (the top, red line) can increase</w:t>
+      </w:r>
+      <w:proofErr w:type="gramStart"/>
+      <w:r>
+        <w:t>;</w:t>
+      </w:r>
+      <w:proofErr w:type="gramEnd"/>
     </w:p>
     <w:p/>
     <w:p>
@@ -162,13 +180,29 @@
     <w:p/>
     <w:p>
       <w:r>
-        <w:t>The vertical line shows where the true error begins to climb, because the model becomes overfit to the training error.</w:t>
+        <w:t xml:space="preserve">The vertical line shows where the true error begins to climb, because the model becomes </w:t>
+      </w:r>
+      <w:proofErr w:type="spellStart"/>
+      <w:r>
+        <w:t>overfit</w:t>
+      </w:r>
+      <w:proofErr w:type="spellEnd"/>
+      <w:r>
+        <w:t xml:space="preserve"> to the training error.</w:t>
       </w:r>
     </w:p>
     <w:p/>
     <w:p>
       <w:r>
-        <w:t>In 1990 Rob Schapire and others address</w:t>
+        <w:t xml:space="preserve">In 1990 Rob </w:t>
+      </w:r>
+      <w:proofErr w:type="spellStart"/>
+      <w:r>
+        <w:t>Schapire</w:t>
+      </w:r>
+      <w:proofErr w:type="spellEnd"/>
+      <w:r>
+        <w:t xml:space="preserve"> and others address</w:t>
       </w:r>
       <w:r>
         <w:t>ed</w:t>
@@ -197,7 +231,15 @@
     </w:p>
     <w:p>
       <w:r>
-        <w:t>We can denote a weak classifier as f(x), so</w:t>
+        <w:t xml:space="preserve">We can denote a weak classifier as </w:t>
+      </w:r>
+      <w:proofErr w:type="gramStart"/>
+      <w:r>
+        <w:t>f(</w:t>
+      </w:r>
+      <w:proofErr w:type="gramEnd"/>
+      <w:r>
+        <w:t>x), so</w:t>
       </w:r>
     </w:p>
     <w:p/>
@@ -233,8 +275,13 @@
     </w:p>
     <w:p/>
     <w:p>
-      <w:r>
-        <w:t>which can take the values +1 or -1</w:t>
+      <w:proofErr w:type="gramStart"/>
+      <w:r>
+        <w:t>which</w:t>
+      </w:r>
+      <w:proofErr w:type="gramEnd"/>
+      <w:r>
+        <w:t xml:space="preserve"> can take the values +1 or -1</w:t>
       </w:r>
     </w:p>
     <w:p/>
@@ -311,8 +358,13 @@
         <w:t>ual weak classifier are combined</w:t>
       </w:r>
       <w:r>
-        <w:t xml:space="preserve"> to produce the final prediction;</w:t>
-      </w:r>
+        <w:t xml:space="preserve"> to produce the final prediction</w:t>
+      </w:r>
+      <w:proofErr w:type="gramStart"/>
+      <w:r>
+        <w:t>;</w:t>
+      </w:r>
+      <w:proofErr w:type="gramEnd"/>
     </w:p>
     <w:p/>
     <w:p>
@@ -461,8 +513,13 @@
         <w:t>s</w:t>
       </w:r>
       <w:r>
-        <w:t xml:space="preserve"> for each classifier;</w:t>
-      </w:r>
+        <w:t xml:space="preserve"> for each classifier</w:t>
+      </w:r>
+      <w:proofErr w:type="gramStart"/>
+      <w:r>
+        <w:t>;</w:t>
+      </w:r>
+      <w:proofErr w:type="gramEnd"/>
     </w:p>
     <w:p/>
     <w:p>
@@ -531,11 +588,24 @@
       <w:r>
         <w:t xml:space="preserve">using </w:t>
       </w:r>
+      <w:proofErr w:type="gramStart"/>
       <w:r>
         <w:t>coefficients</w:t>
       </w:r>
       <w:r>
-        <w:t xml:space="preserve"> which are learned.  The results is an ensemble model denoted F(x)</w:t>
+        <w:t xml:space="preserve"> which</w:t>
+      </w:r>
+      <w:proofErr w:type="gramEnd"/>
+      <w:r>
+        <w:t xml:space="preserve"> are learned.  The results is an ensemble model denoted </w:t>
+      </w:r>
+      <w:proofErr w:type="gramStart"/>
+      <w:r>
+        <w:t>F(</w:t>
+      </w:r>
+      <w:proofErr w:type="gramEnd"/>
+      <w:r>
+        <w:t>x)</w:t>
       </w:r>
     </w:p>
     <w:p/>
@@ -1068,8 +1138,13 @@
         <w:t>he sum ends up as -0.5, so we would predict -1.</w:t>
       </w:r>
       <w:r>
-        <w:t xml:space="preserve">  So predicting the output for a set of ensemble classifiers is;</w:t>
-      </w:r>
+        <w:t xml:space="preserve">  So predicting the output for a set of ensemble classifiers is</w:t>
+      </w:r>
+      <w:proofErr w:type="gramStart"/>
+      <w:r>
+        <w:t>;</w:t>
+      </w:r>
+      <w:proofErr w:type="gramEnd"/>
     </w:p>
     <w:p/>
     <w:p>
@@ -1269,7 +1344,11 @@
         <w:t>i</w:t>
       </w:r>
       <w:r>
-        <w:t>, predict the output y</w:t>
+        <w:t xml:space="preserve">, predict the output </w:t>
+      </w:r>
+      <w:proofErr w:type="spellStart"/>
+      <w:r>
+        <w:t>y</w:t>
       </w:r>
       <w:r>
         <w:rPr>
@@ -1277,6 +1356,7 @@
         </w:rPr>
         <w:t>i</w:t>
       </w:r>
+      <w:proofErr w:type="spellEnd"/>
       <w:r>
         <w:t>, which is +1 or -1.</w:t>
       </w:r>
@@ -1284,13 +1364,25 @@
     <w:p/>
     <w:p>
       <w:r>
-        <w:t>In our prior classifiers we took a set of data, X and we created features h(x)</w:t>
+        <w:t xml:space="preserve">In our prior classifiers we took a set of data, X and we created features </w:t>
+      </w:r>
+      <w:proofErr w:type="gramStart"/>
+      <w:r>
+        <w:t>h(</w:t>
+      </w:r>
+      <w:proofErr w:type="gramEnd"/>
+      <w:r>
+        <w:t>x)</w:t>
       </w:r>
       <w:r>
         <w:t xml:space="preserve"> from this data</w:t>
       </w:r>
       <w:r>
-        <w:t>, then learned a set of coefficients w where each coefficient w</w:t>
+        <w:t xml:space="preserve">, then learned a set of coefficients w where each coefficient </w:t>
+      </w:r>
+      <w:proofErr w:type="spellStart"/>
+      <w:r>
+        <w:t>w</w:t>
       </w:r>
       <w:r>
         <w:rPr>
@@ -1298,6 +1390,7 @@
         </w:rPr>
         <w:t>j</w:t>
       </w:r>
+      <w:proofErr w:type="spellEnd"/>
       <w:r>
         <w:t xml:space="preserve"> was use</w:t>
       </w:r>
@@ -1308,7 +1401,11 @@
         <w:t xml:space="preserve"> to weight a feature</w:t>
       </w:r>
       <w:r>
-        <w:t xml:space="preserve"> h</w:t>
+        <w:t xml:space="preserve"> </w:t>
+      </w:r>
+      <w:proofErr w:type="spellStart"/>
+      <w:r>
+        <w:t>h</w:t>
       </w:r>
       <w:r>
         <w:rPr>
@@ -1316,6 +1413,7 @@
         </w:rPr>
         <w:t>j</w:t>
       </w:r>
+      <w:proofErr w:type="spellEnd"/>
       <w:r>
         <w:t>(x)</w:t>
       </w:r>
@@ -1326,7 +1424,15 @@
     <w:p/>
     <w:p>
       <w:r>
-        <w:t xml:space="preserve">With ensemble classifiers, we now learn two things; </w:t>
+        <w:t>With ensemble classifiers, we now learn two things</w:t>
+      </w:r>
+      <w:proofErr w:type="gramStart"/>
+      <w:r>
+        <w:t>;</w:t>
+      </w:r>
+      <w:proofErr w:type="gramEnd"/>
+      <w:r>
+        <w:t xml:space="preserve"> </w:t>
       </w:r>
     </w:p>
     <w:p>
@@ -1337,8 +1443,13 @@
           <w:numId w:val="2"/>
         </w:numPr>
       </w:pPr>
-      <w:r>
-        <w:t xml:space="preserve">f(x), </w:t>
+      <w:proofErr w:type="gramStart"/>
+      <w:r>
+        <w:t>f</w:t>
+      </w:r>
+      <w:proofErr w:type="gramEnd"/>
+      <w:r>
+        <w:t xml:space="preserve">(x), </w:t>
       </w:r>
       <w:r>
         <w:t>a</w:t>
@@ -1355,14 +1466,23 @@
           <w:numId w:val="2"/>
         </w:numPr>
       </w:pPr>
-      <w:r>
-        <w:t xml:space="preserve">w, </w:t>
+      <w:proofErr w:type="gramStart"/>
+      <w:r>
+        <w:t>w</w:t>
+      </w:r>
+      <w:proofErr w:type="gramEnd"/>
+      <w:r>
+        <w:t xml:space="preserve">, </w:t>
       </w:r>
       <w:r>
         <w:t>a</w:t>
       </w:r>
       <w:r>
-        <w:t xml:space="preserve"> set of coefficients where each coefficient w</w:t>
+        <w:t xml:space="preserve"> set of coefficients where each coefficient </w:t>
+      </w:r>
+      <w:proofErr w:type="spellStart"/>
+      <w:r>
+        <w:t>w</w:t>
       </w:r>
       <w:r>
         <w:rPr>
@@ -1370,8 +1490,13 @@
         </w:rPr>
         <w:t>t</w:t>
       </w:r>
-      <w:r>
-        <w:t xml:space="preserve"> is used to weight the output of a classifier f</w:t>
+      <w:proofErr w:type="spellEnd"/>
+      <w:r>
+        <w:t xml:space="preserve"> is used to weight the output of a classifier </w:t>
+      </w:r>
+      <w:proofErr w:type="spellStart"/>
+      <w:r>
+        <w:t>f</w:t>
       </w:r>
       <w:r>
         <w:rPr>
@@ -1379,6 +1504,7 @@
         </w:rPr>
         <w:t>t</w:t>
       </w:r>
+      <w:proofErr w:type="spellEnd"/>
       <w:r>
         <w:t>(x)</w:t>
       </w:r>
@@ -1386,7 +1512,15 @@
     <w:p/>
     <w:p>
       <w:r>
-        <w:t xml:space="preserve">In effect, our set of weak classifiers are </w:t>
+        <w:t xml:space="preserve">In effect, our </w:t>
+      </w:r>
+      <w:proofErr w:type="gramStart"/>
+      <w:r>
+        <w:t>set of weak classifiers are</w:t>
+      </w:r>
+      <w:proofErr w:type="gramEnd"/>
+      <w:r>
+        <w:t xml:space="preserve"> </w:t>
       </w:r>
       <w:r>
         <w:t>the</w:t>
@@ -1415,8 +1549,13 @@
         <w:t>When doing boosting, our workflow includes learning the weak learners.  In the case of classification, it means learning individual decision stumps.</w:t>
       </w:r>
       <w:r>
-        <w:t xml:space="preserve">  Given the following data;</w:t>
-      </w:r>
+        <w:t xml:space="preserve">  Given the following data</w:t>
+      </w:r>
+      <w:proofErr w:type="gramStart"/>
+      <w:r>
+        <w:t>;</w:t>
+      </w:r>
+      <w:proofErr w:type="gramEnd"/>
     </w:p>
     <w:p/>
     <w:p>
@@ -1480,8 +1619,13 @@
     <w:p/>
     <w:p>
       <w:r>
-        <w:t>We may learn the following decision stump;</w:t>
-      </w:r>
+        <w:t>We may learn the following decision stump</w:t>
+      </w:r>
+      <w:proofErr w:type="gramStart"/>
+      <w:r>
+        <w:t>;</w:t>
+      </w:r>
+      <w:proofErr w:type="gramEnd"/>
     </w:p>
     <w:p/>
     <w:p>
@@ -1554,8 +1698,13 @@
         <w:t>ing algorithm does is to learn</w:t>
       </w:r>
       <w:r>
-        <w:t xml:space="preserve"> another decision stump.  This time around, it tries to do better with those rows that were misclassified – those rows are shown below;</w:t>
-      </w:r>
+        <w:t xml:space="preserve"> another decision stump.  This time around, it tries to do better with those rows that were misclassified – those rows are shown below</w:t>
+      </w:r>
+      <w:proofErr w:type="gramStart"/>
+      <w:r>
+        <w:t>;</w:t>
+      </w:r>
+      <w:proofErr w:type="gramEnd"/>
     </w:p>
     <w:p/>
     <w:p>
@@ -1623,11 +1772,16 @@
     </w:p>
     <w:p>
       <w:r>
-        <w:t xml:space="preserve">Since we know these rows are mistakes, then we can focus on ‘fixing’ them in the next decision stump that we learn.  Boosting does this by adding a weight to each data point </w:t>
+        <w:t xml:space="preserve">Since we know these rows are mistakes, then we can focus on ‘fixing’ them in the next decision stump that we learn.  Boosting does this by adding a weight to each data </w:t>
+      </w:r>
+      <w:proofErr w:type="gramStart"/>
+      <w:r>
+        <w:t xml:space="preserve">point </w:t>
       </w:r>
       <w:r>
         <w:t>which</w:t>
       </w:r>
+      <w:proofErr w:type="gramEnd"/>
       <w:r>
         <w:t xml:space="preserve"> determines it’s relative importance in the decision.  Larger weights make the data point more important.  </w:t>
       </w:r>
@@ -1635,8 +1789,13 @@
         <w:t>In the first decision stump, we can think of those weights as being exactly 1.0 for all points.  But in this second decision stump</w:t>
       </w:r>
       <w:r>
-        <w:t>, we might apply the following weights to the data points;</w:t>
-      </w:r>
+        <w:t>, we might apply the following weights to the data points</w:t>
+      </w:r>
+      <w:proofErr w:type="gramStart"/>
+      <w:r>
+        <w:t>;</w:t>
+      </w:r>
+      <w:proofErr w:type="gramEnd"/>
     </w:p>
     <w:p/>
     <w:p>
@@ -1731,8 +1890,13 @@
         <w:t xml:space="preserve">data </w:t>
       </w:r>
       <w:r>
-        <w:t>weights.  In this case, the second decision stump looks like this;</w:t>
-      </w:r>
+        <w:t>weights.  In this case, the second decision stump looks like this</w:t>
+      </w:r>
+      <w:proofErr w:type="gramStart"/>
+      <w:r>
+        <w:t>;</w:t>
+      </w:r>
+      <w:proofErr w:type="gramEnd"/>
     </w:p>
     <w:p/>
     <w:p>
@@ -1802,7 +1966,11 @@
     <w:p/>
     <w:p>
       <w:r>
-        <w:t>The weight is design</w:t>
+        <w:t xml:space="preserve">The weight is </w:t>
+      </w:r>
+      <w:proofErr w:type="gramStart"/>
+      <w:r>
+        <w:t>design</w:t>
       </w:r>
       <w:r>
         <w:t>at</w:t>
@@ -1822,7 +1990,15 @@
         <w:t>, the Greek letter alpha</w:t>
       </w:r>
       <w:r>
-        <w:t xml:space="preserve">, so the weight associated with row i of the input data is </w:t>
+        <w:t xml:space="preserve">, so the weight associated with row </w:t>
+      </w:r>
+      <w:proofErr w:type="spellStart"/>
+      <w:r>
+        <w:t>i</w:t>
+      </w:r>
+      <w:proofErr w:type="spellEnd"/>
+      <w:r>
+        <w:t xml:space="preserve"> of the input data is </w:t>
       </w:r>
       <m:oMath>
         <m:sSub>
@@ -1849,6 +2025,7 @@
               </w:rPr>
               <m:t>i</m:t>
             </m:r>
+            <w:proofErr w:type="gramEnd"/>
           </m:sub>
         </m:sSub>
       </m:oMath>
@@ -1859,13 +2036,24 @@
     <w:p/>
     <w:p>
       <w:r>
-        <w:t>This use of weighted data is applicable to many machine learning algorithms.  Remember the calculation of w</w:t>
+        <w:t xml:space="preserve">This use of weighted data is applicable to many machine learning algorithms.  Remember the calculation of </w:t>
+      </w:r>
+      <w:proofErr w:type="gramStart"/>
+      <w:r>
+        <w:t>w</w:t>
       </w:r>
       <w:r>
         <w:rPr>
           <w:vertAlign w:val="superscript"/>
         </w:rPr>
-        <w:t>(t</w:t>
+        <w:t>(</w:t>
+      </w:r>
+      <w:proofErr w:type="gramEnd"/>
+      <w:r>
+        <w:rPr>
+          <w:vertAlign w:val="superscript"/>
+        </w:rPr>
+        <w:t>t</w:t>
       </w:r>
       <w:r>
         <w:rPr>
@@ -2289,9 +2477,11 @@
           <m:t>)</m:t>
         </m:r>
       </m:oMath>
+      <w:proofErr w:type="gramStart"/>
       <w:r>
         <w:t>;</w:t>
       </w:r>
+      <w:proofErr w:type="gramEnd"/>
     </w:p>
     <w:p/>
     <w:p>
@@ -3034,7 +3224,15 @@
         </w:numPr>
       </w:pPr>
       <w:r>
-        <w:t>Learn T-th Classifier</w:t>
+        <w:t>Learn T-</w:t>
+      </w:r>
+      <w:proofErr w:type="spellStart"/>
+      <w:r>
+        <w:t>th</w:t>
+      </w:r>
+      <w:proofErr w:type="spellEnd"/>
+      <w:r>
+        <w:t xml:space="preserve"> Classifier</w:t>
       </w:r>
     </w:p>
     <w:p>
@@ -3230,13 +3428,23 @@
       <w:pPr>
         <w:pStyle w:val="Heading2"/>
       </w:pPr>
+      <w:proofErr w:type="spellStart"/>
       <w:r>
         <w:t>AdaBoost</w:t>
       </w:r>
-    </w:p>
-    <w:p>
-      <w:r>
-        <w:t>(Freund and Schapire 1999)</w:t>
+      <w:proofErr w:type="spellEnd"/>
+    </w:p>
+    <w:p>
+      <w:r>
+        <w:t xml:space="preserve">(Freund and </w:t>
+      </w:r>
+      <w:proofErr w:type="spellStart"/>
+      <w:r>
+        <w:t>Schapire</w:t>
+      </w:r>
+      <w:proofErr w:type="spellEnd"/>
+      <w:r>
+        <w:t xml:space="preserve"> 1999)</w:t>
       </w:r>
     </w:p>
     <w:p/>
@@ -3660,7 +3868,15 @@
     </w:p>
     <w:p>
       <w:r>
-        <w:t>In AdaBoost, the coefficient for each classifier will be large if the classifier is accurate</w:t>
+        <w:t xml:space="preserve">In </w:t>
+      </w:r>
+      <w:proofErr w:type="spellStart"/>
+      <w:r>
+        <w:t>AdaBoost</w:t>
+      </w:r>
+      <w:proofErr w:type="spellEnd"/>
+      <w:r>
+        <w:t>, the coefficient for each classifier will be large if the classifier is accurate</w:t>
       </w:r>
     </w:p>
     <w:p>
@@ -3712,7 +3928,15 @@
         </m:sSub>
       </m:oMath>
       <w:r>
-        <w:t xml:space="preserve"> is large if </w:t>
+        <w:t xml:space="preserve"> </w:t>
+      </w:r>
+      <w:proofErr w:type="gramStart"/>
+      <w:r>
+        <w:t>is</w:t>
+      </w:r>
+      <w:proofErr w:type="gramEnd"/>
+      <w:r>
+        <w:t xml:space="preserve"> large if </w:t>
       </w:r>
       <m:oMath>
         <m:sSub>
@@ -3801,7 +4025,15 @@
         </m:sSub>
       </m:oMath>
       <w:r>
-        <w:t xml:space="preserve"> is small if </w:t>
+        <w:t xml:space="preserve"> </w:t>
+      </w:r>
+      <w:proofErr w:type="gramStart"/>
+      <w:r>
+        <w:t>is</w:t>
+      </w:r>
+      <w:proofErr w:type="gramEnd"/>
+      <w:r>
+        <w:t xml:space="preserve"> small if </w:t>
       </w:r>
       <m:oMath>
         <m:sSub>
@@ -4169,13 +4401,29 @@
         </m:sSub>
       </m:oMath>
       <w:r>
-        <w:t xml:space="preserve"> is the</w:t>
+        <w:t xml:space="preserve"> </w:t>
+      </w:r>
+      <w:proofErr w:type="gramStart"/>
+      <w:r>
+        <w:t>is</w:t>
+      </w:r>
+      <w:proofErr w:type="gramEnd"/>
+      <w:r>
+        <w:t xml:space="preserve"> the</w:t>
       </w:r>
       <w:r>
         <w:t xml:space="preserve"> weight of</w:t>
       </w:r>
       <w:r>
-        <w:t xml:space="preserve"> i-th </w:t>
+        <w:t xml:space="preserve"> </w:t>
+      </w:r>
+      <w:proofErr w:type="spellStart"/>
+      <w:r>
+        <w:t>i-th</w:t>
+      </w:r>
+      <w:proofErr w:type="spellEnd"/>
+      <w:r>
+        <w:t xml:space="preserve"> </w:t>
       </w:r>
       <w:r>
         <w:t>data point</w:t>
@@ -4274,7 +4522,15 @@
         </m:r>
       </m:oMath>
       <w:r>
-        <w:t xml:space="preserve"> is 1 if prediction does </w:t>
+        <w:t xml:space="preserve"> </w:t>
+      </w:r>
+      <w:proofErr w:type="gramStart"/>
+      <w:r>
+        <w:t>is</w:t>
+      </w:r>
+      <w:proofErr w:type="gramEnd"/>
+      <w:r>
+        <w:t xml:space="preserve"> 1 if prediction does </w:t>
       </w:r>
       <w:r>
         <w:rPr>
@@ -4380,7 +4636,15 @@
         </m:r>
       </m:oMath>
       <w:r>
-        <w:t xml:space="preserve"> is 0 if prediction </w:t>
+        <w:t xml:space="preserve"> </w:t>
+      </w:r>
+      <w:proofErr w:type="gramStart"/>
+      <w:r>
+        <w:t>is</w:t>
+      </w:r>
+      <w:proofErr w:type="gramEnd"/>
+      <w:r>
+        <w:t xml:space="preserve"> 0 if prediction </w:t>
       </w:r>
       <w:r>
         <w:rPr>
@@ -4431,7 +4695,13 @@
                 <w:rPr>
                   <w:rFonts w:ascii="Cambria Math" w:hAnsi="Cambria Math"/>
                 </w:rPr>
-                <m:t>total weight of all data points</m:t>
+                <m:t>total weight o</m:t>
+              </m:r>
+              <m:r>
+                <w:rPr>
+                  <w:rFonts w:ascii="Cambria Math" w:hAnsi="Cambria Math"/>
+                </w:rPr>
+                <m:t>f all data points</m:t>
               </m:r>
             </m:den>
           </m:f>
@@ -4440,9 +4710,11 @@
     </w:p>
     <w:p/>
     <w:p>
+      <w:proofErr w:type="spellStart"/>
       <w:r>
         <w:t>WeightedError</w:t>
       </w:r>
+      <w:proofErr w:type="spellEnd"/>
     </w:p>
     <w:p>
       <w:pPr>
@@ -4488,7 +4760,23 @@
     </w:p>
     <w:p>
       <w:r>
-        <w:t>Note, if the classifier predicts everything exactly wrong (it’s weightedError is close to 1.0), then if we can simply do the opposite, it be</w:t>
+        <w:t>Note</w:t>
+      </w:r>
+      <w:proofErr w:type="gramStart"/>
+      <w:r>
+        <w:t>,</w:t>
+      </w:r>
+      <w:proofErr w:type="gramEnd"/>
+      <w:r>
+        <w:t xml:space="preserve"> if the classifier predicts everything exactly wrong (it’s </w:t>
+      </w:r>
+      <w:proofErr w:type="spellStart"/>
+      <w:r>
+        <w:t>weightedError</w:t>
+      </w:r>
+      <w:proofErr w:type="spellEnd"/>
+      <w:r>
+        <w:t xml:space="preserve"> is close to 1.0), then if we can simply do the opposite, it be</w:t>
       </w:r>
       <w:r>
         <w:t>comes a good classifier.  So an</w:t>
@@ -4499,8 +4787,13 @@
     </w:p>
     <w:p/>
     <w:p>
-      <w:r>
-        <w:t xml:space="preserve">AdaBoost formula for calculating coefficient </w:t>
+      <w:proofErr w:type="spellStart"/>
+      <w:r>
+        <w:t>AdaBoost</w:t>
+      </w:r>
+      <w:proofErr w:type="spellEnd"/>
+      <w:r>
+        <w:t xml:space="preserve"> formula for calculating coefficient </w:t>
       </w:r>
       <m:oMath>
         <m:sSub>
@@ -4806,8 +5099,13 @@
     <w:p/>
     <w:p>
       <w:r>
-        <w:t>Here is what this formula produces for the 3 types of classifiers;</w:t>
-      </w:r>
+        <w:t>Here is what this formula produces for the 3 types of classifiers</w:t>
+      </w:r>
+      <w:proofErr w:type="gramStart"/>
+      <w:r>
+        <w:t>;</w:t>
+      </w:r>
+      <w:proofErr w:type="gramEnd"/>
     </w:p>
     <w:p/>
     <w:p>
@@ -4895,8 +5193,13 @@
       </w:r>
     </w:p>
     <w:p>
-      <w:r>
-        <w:t xml:space="preserve">AdaBoost updates the weight of data points </w:t>
+      <w:proofErr w:type="spellStart"/>
+      <w:r>
+        <w:t>AdaBoost</w:t>
+      </w:r>
+      <w:proofErr w:type="spellEnd"/>
+      <w:r>
+        <w:t xml:space="preserve"> updates the weight of data points </w:t>
       </w:r>
       <m:oMath>
         <m:sSub>
@@ -5193,8 +5496,21 @@
     </w:p>
     <w:p/>
     <w:p>
-      <w:r>
-        <w:t xml:space="preserve">AdaBoost formula for updating the weight of data points </w:t>
+      <w:proofErr w:type="spellStart"/>
+      <w:r>
+        <w:t>AdaBoost</w:t>
+      </w:r>
+      <w:proofErr w:type="spellEnd"/>
+      <w:r>
+        <w:t xml:space="preserve"> formula for updating the weight of data </w:t>
+      </w:r>
+      <w:proofErr w:type="gramStart"/>
+      <w:r>
+        <w:t>points</w:t>
+      </w:r>
+      <w:proofErr w:type="gramEnd"/>
+      <w:r>
+        <w:t xml:space="preserve"> </w:t>
       </w:r>
       <m:oMath>
         <m:sSub>
@@ -5676,8 +5992,13 @@
     <w:p/>
     <w:p>
       <w:r>
-        <w:t>This formula has these effects;</w:t>
-      </w:r>
+        <w:t>This formula has these effects</w:t>
+      </w:r>
+      <w:proofErr w:type="gramStart"/>
+      <w:r>
+        <w:t>;</w:t>
+      </w:r>
+      <w:proofErr w:type="gramEnd"/>
     </w:p>
     <w:p/>
     <w:p>
@@ -5750,7 +6071,15 @@
         <w:t xml:space="preserve"> </w:t>
       </w:r>
       <w:r>
-        <w:t>random-ish classifier</w:t>
+        <w:t>random-</w:t>
+      </w:r>
+      <w:proofErr w:type="spellStart"/>
+      <w:r>
+        <w:t>ish</w:t>
+      </w:r>
+      <w:proofErr w:type="spellEnd"/>
+      <w:r>
+        <w:t xml:space="preserve"> classifier</w:t>
       </w:r>
       <w:r>
         <w:t xml:space="preserve"> (one that has a weight near zero)</w:t>
@@ -5778,8 +6107,21 @@
     </w:p>
     <w:p>
       <w:r>
-        <w:t>As the AdaBoost algorithm proceeds, we are constantly changing the weights of data points.  For those that are incorrectly predicted, we increase the weight by multiplying by a number &gt; 1 and for those that were correctly predicted we decrease the weight by a number &lt; 1.  This can lead to some issues;</w:t>
-      </w:r>
+        <w:t xml:space="preserve">As the </w:t>
+      </w:r>
+      <w:proofErr w:type="spellStart"/>
+      <w:r>
+        <w:t>AdaBoost</w:t>
+      </w:r>
+      <w:proofErr w:type="spellEnd"/>
+      <w:r>
+        <w:t xml:space="preserve"> algorithm proceeds, we are constantly changing the weights of data points.  For those that are incorrectly predicted, we increase the weight by multiplying by a number &gt; 1 and for those that were correctly predicted we decrease the weight by a number &lt; 1.  This can lead to some issues</w:t>
+      </w:r>
+      <w:proofErr w:type="gramStart"/>
+      <w:r>
+        <w:t>;</w:t>
+      </w:r>
+      <w:proofErr w:type="gramEnd"/>
     </w:p>
     <w:p>
       <w:pPr>
@@ -5832,7 +6174,15 @@
     <w:p/>
     <w:p>
       <w:r>
-        <w:t>To avoid numerical instability, we normalize the weights of the data points in each iteration so that they add up to one.  So for each data point, we divide it by the sum of all the weighted data points.</w:t>
+        <w:t xml:space="preserve">To avoid numerical instability, we normalize the weights of the data points </w:t>
+      </w:r>
+      <w:proofErr w:type="gramStart"/>
+      <w:r>
+        <w:t>in each iteration</w:t>
+      </w:r>
+      <w:proofErr w:type="gramEnd"/>
+      <w:r>
+        <w:t xml:space="preserve"> so that they add up to one.  So for each data point, we divide it by the sum of all the weighted data points.</w:t>
       </w:r>
     </w:p>
     <w:p/>
@@ -5973,7 +6323,15 @@
     <w:p/>
     <w:p>
       <w:r>
-        <w:t>So this is the final AdaBoost algorithm with normalization:</w:t>
+        <w:t xml:space="preserve">So this is the final </w:t>
+      </w:r>
+      <w:proofErr w:type="spellStart"/>
+      <w:r>
+        <w:t>AdaBoost</w:t>
+      </w:r>
+      <w:proofErr w:type="spellEnd"/>
+      <w:r>
+        <w:t xml:space="preserve"> algorithm with normalization:</w:t>
       </w:r>
     </w:p>
     <w:p/>
@@ -6399,33 +6757,81 @@
         <w:rPr>
           <w:b/>
         </w:rPr>
-        <w:t>Applying AdaBoost</w:t>
-      </w:r>
-    </w:p>
-    <w:p>
-      <w:r>
-        <w:t>The complexity of an ensemble is proportional to the number if individual classifiers.  So in the case of AdaBoost, this is determined by the number of iterations through the algorithm.</w:t>
-      </w:r>
-    </w:p>
-    <w:p/>
-    <w:p>
-      <w:r>
-        <w:t>If we run the AdaBoost algorithm long enough, we will achieve zero training error, but of course this will not generalize and so we end up with an overfit model.</w:t>
-      </w:r>
-    </w:p>
-    <w:p/>
-    <w:p>
-      <w:pPr>
+        <w:t xml:space="preserve">Applying </w:t>
+      </w:r>
+      <w:proofErr w:type="spellStart"/>
+      <w:r>
         <w:rPr>
           <w:b/>
         </w:rPr>
-      </w:pPr>
-      <w:r>
+        <w:t>AdaBoost</w:t>
+      </w:r>
+      <w:proofErr w:type="spellEnd"/>
+    </w:p>
+    <w:p>
+      <w:r>
+        <w:t xml:space="preserve">The complexity of an ensemble is proportional to the number if individual classifiers.  So in the case of </w:t>
+      </w:r>
+      <w:proofErr w:type="spellStart"/>
+      <w:r>
+        <w:t>AdaBoost</w:t>
+      </w:r>
+      <w:proofErr w:type="spellEnd"/>
+      <w:r>
+        <w:t xml:space="preserve">, </w:t>
+      </w:r>
+      <w:proofErr w:type="gramStart"/>
+      <w:r>
+        <w:t>this is determined by the number of iterations through the algorithm</w:t>
+      </w:r>
+      <w:proofErr w:type="gramEnd"/>
+      <w:r>
+        <w:t>.</w:t>
+      </w:r>
+    </w:p>
+    <w:p/>
+    <w:p>
+      <w:r>
+        <w:t xml:space="preserve">If we run the </w:t>
+      </w:r>
+      <w:proofErr w:type="spellStart"/>
+      <w:r>
+        <w:t>AdaBoost</w:t>
+      </w:r>
+      <w:proofErr w:type="spellEnd"/>
+      <w:r>
+        <w:t xml:space="preserve"> algorithm long enough, we will achieve zero training error, but of course this will not generalize and so we end up with an </w:t>
+      </w:r>
+      <w:proofErr w:type="spellStart"/>
+      <w:r>
+        <w:t>overfit</w:t>
+      </w:r>
+      <w:proofErr w:type="spellEnd"/>
+      <w:r>
+        <w:t xml:space="preserve"> model.</w:t>
+      </w:r>
+    </w:p>
+    <w:p/>
+    <w:p>
+      <w:pPr>
         <w:rPr>
           <w:b/>
         </w:rPr>
-        <w:t>Learning boosted decision stumps with AdaBoost</w:t>
-      </w:r>
+      </w:pPr>
+      <w:r>
+        <w:rPr>
+          <w:b/>
+        </w:rPr>
+        <w:t xml:space="preserve">Learning boosted decision stumps with </w:t>
+      </w:r>
+      <w:proofErr w:type="spellStart"/>
+      <w:r>
+        <w:rPr>
+          <w:b/>
+        </w:rPr>
+        <w:t>AdaBoost</w:t>
+      </w:r>
+      <w:proofErr w:type="spellEnd"/>
     </w:p>
     <w:p>
       <w:r>
@@ -6475,7 +6881,15 @@
     <w:p/>
     <w:p>
       <w:r>
-        <w:t xml:space="preserve">Once the decision stump is chosen, we calculate it’s </w:t>
+        <w:t xml:space="preserve">Once the decision stump is chosen, we calculate </w:t>
+      </w:r>
+      <w:proofErr w:type="gramStart"/>
+      <w:r>
+        <w:t>it’s</w:t>
+      </w:r>
+      <w:proofErr w:type="gramEnd"/>
+      <w:r>
+        <w:t xml:space="preserve"> </w:t>
       </w:r>
       <w:r>
         <w:t xml:space="preserve">coefficient </w:t>
@@ -6511,8 +6925,13 @@
       <w:r>
         <w:t xml:space="preserve"> in the en</w:t>
       </w:r>
-      <w:r>
-        <w:t>semble;</w:t>
+      <w:proofErr w:type="spellStart"/>
+      <w:r>
+        <w:t>semble</w:t>
+      </w:r>
+      <w:proofErr w:type="spellEnd"/>
+      <w:r>
+        <w:t>;</w:t>
       </w:r>
     </w:p>
     <w:p/>
@@ -6753,13 +7172,26 @@
         <w:t>we have learned.  We then compare the prediction to the known value and update the weight of the data point</w:t>
       </w:r>
       <w:r>
-        <w:t xml:space="preserve"> based on correct or incorrect prediction;</w:t>
-      </w:r>
+        <w:t xml:space="preserve"> based on correct or incorrect prediction</w:t>
+      </w:r>
+      <w:proofErr w:type="gramStart"/>
+      <w:r>
+        <w:t>;</w:t>
+      </w:r>
+      <w:proofErr w:type="gramEnd"/>
     </w:p>
     <w:p/>
     <w:p>
       <w:r>
-        <w:t>For each data point i = 1 to N;</w:t>
+        <w:t xml:space="preserve">For each data point </w:t>
+      </w:r>
+      <w:proofErr w:type="spellStart"/>
+      <w:r>
+        <w:t>i</w:t>
+      </w:r>
+      <w:proofErr w:type="spellEnd"/>
+      <w:r>
+        <w:t xml:space="preserve"> = 1 to N;</w:t>
       </w:r>
     </w:p>
     <w:p/>
@@ -7212,13 +7644,25 @@
     <w:p/>
     <w:p>
       <w:r>
-        <w:t>We then normalize the weighted data;</w:t>
-      </w:r>
+        <w:t>We then normalize the weighted data</w:t>
+      </w:r>
+      <w:proofErr w:type="gramStart"/>
+      <w:r>
+        <w:t>;</w:t>
+      </w:r>
+      <w:proofErr w:type="gramEnd"/>
     </w:p>
     <w:p/>
     <w:p>
-      <w:r>
-        <w:t xml:space="preserve">totalWeightedData = </w:t>
+      <w:proofErr w:type="spellStart"/>
+      <w:proofErr w:type="gramStart"/>
+      <w:r>
+        <w:t>totalWeightedData</w:t>
+      </w:r>
+      <w:proofErr w:type="spellEnd"/>
+      <w:proofErr w:type="gramEnd"/>
+      <w:r>
+        <w:t xml:space="preserve"> = </w:t>
       </w:r>
       <m:oMath>
         <m:nary>
@@ -7281,7 +7725,15 @@
     </w:p>
     <w:p>
       <w:r>
-        <w:t>For each data point i = 1 to N;</w:t>
+        <w:t xml:space="preserve">For each data point </w:t>
+      </w:r>
+      <w:proofErr w:type="spellStart"/>
+      <w:r>
+        <w:t>i</w:t>
+      </w:r>
+      <w:proofErr w:type="spellEnd"/>
+      <w:r>
+        <w:t xml:space="preserve"> = 1 to N;</w:t>
       </w:r>
     </w:p>
     <w:p>
@@ -7406,13 +7858,7 @@
           <w:rPr>
             <w:rFonts w:ascii="Cambria Math" w:hAnsi="Cambria Math"/>
           </w:rPr>
-          <m:t>training error</m:t>
-        </m:r>
-        <m:r>
-          <w:rPr>
-            <w:rFonts w:ascii="Cambria Math" w:hAnsi="Cambria Math"/>
-          </w:rPr>
-          <m:t>→0 as T→∞</m:t>
+          <m:t>training error→0 as T→∞</m:t>
         </m:r>
       </m:oMath>
     </w:p>
@@ -7493,7 +7939,15 @@
     <w:p/>
     <w:p>
       <w:r>
-        <w:t xml:space="preserve">In other words, at each iteration of the algorithm (when we learn a new stump and boost it), we </w:t>
+        <w:t xml:space="preserve">In other words, </w:t>
+      </w:r>
+      <w:proofErr w:type="gramStart"/>
+      <w:r>
+        <w:t>at each iteration</w:t>
+      </w:r>
+      <w:proofErr w:type="gramEnd"/>
+      <w:r>
+        <w:t xml:space="preserve"> of the algorithm (when we learn a new stump and boost it), we </w:t>
       </w:r>
       <w:r>
         <w:t>must be able to</w:t>
@@ -7510,40 +7964,234 @@
     </w:p>
     <w:p/>
     <w:p>
-      <w:pPr>
-        <w:rPr>
-          <w:b/>
-        </w:rPr>
-      </w:pPr>
-      <w:r>
-        <w:rPr>
-          <w:b/>
-        </w:rPr>
-        <w:t>Overfitting in boosting</w:t>
-      </w:r>
-    </w:p>
-    <w:p>
-      <w:r>
-        <w:t>Complexity in a boosted classifier is based on the number of weak learners in the ensemble, which is based on the number of iterations of the algorithm.  As we would exact, as we add weak learners and boost them, the training error goes down.  For AdaBoost, this is not a smooth descent; there is some oscillation.  However, there is a clear overall movement towards zero training error.  With enough iterations (and presuming the technical require is met), then the training error will go to zero and stay there.</w:t>
-      </w:r>
+      <w:r>
+        <w:t>Here is an example of how training error changes with the number of weak classifiers (the number of iterations)</w:t>
+      </w:r>
+      <w:proofErr w:type="gramStart"/>
+      <w:r>
+        <w:t>;</w:t>
+      </w:r>
+      <w:proofErr w:type="gramEnd"/>
     </w:p>
     <w:p/>
     <w:p>
-      <w:r>
-        <w:t>So, how does this affect the true/general error?</w:t>
-      </w:r>
-    </w:p>
-    <w:p/>
-    <w:p>
+      <w:pPr>
+        <w:jc w:val="center"/>
+      </w:pPr>
       <w:r>
         <w:rPr>
           <w:noProof/>
         </w:rPr>
         <w:drawing>
-          <wp:inline distT="0" distB="0" distL="0" distR="0" wp14:anchorId="58E3EB80" wp14:editId="1E8CD8AF">
+          <wp:inline distT="0" distB="0" distL="0" distR="0" wp14:anchorId="307F3331" wp14:editId="490C75F0">
+            <wp:extent cx="4486275" cy="3352800"/>
+            <wp:effectExtent l="0" t="0" r="0" b="0"/>
+            <wp:docPr id="10" name="Picture 10"/>
+            <wp:cNvGraphicFramePr>
+              <a:graphicFrameLocks xmlns:a="http://schemas.openxmlformats.org/drawingml/2006/main" noChangeAspect="1"/>
+            </wp:cNvGraphicFramePr>
+            <a:graphic xmlns:a="http://schemas.openxmlformats.org/drawingml/2006/main">
+              <a:graphicData uri="http://schemas.openxmlformats.org/drawingml/2006/picture">
+                <pic:pic xmlns:pic="http://schemas.openxmlformats.org/drawingml/2006/picture">
+                  <pic:nvPicPr>
+                    <pic:cNvPr id="0" name="adaboost_training_error.png"/>
+                    <pic:cNvPicPr/>
+                  </pic:nvPicPr>
+                  <pic:blipFill>
+                    <a:blip r:embed="rId20">
+                      <a:extLst>
+                        <a:ext uri="{28A0092B-C50C-407E-A947-70E740481C1C}">
+                          <a14:useLocalDpi xmlns:a14="http://schemas.microsoft.com/office/drawing/2010/main" val="0"/>
+                        </a:ext>
+                      </a:extLst>
+                    </a:blip>
+                    <a:stretch>
+                      <a:fillRect/>
+                    </a:stretch>
+                  </pic:blipFill>
+                  <pic:spPr>
+                    <a:xfrm>
+                      <a:off x="0" y="0"/>
+                      <a:ext cx="4486275" cy="3352800"/>
+                    </a:xfrm>
+                    <a:prstGeom prst="rect">
+                      <a:avLst/>
+                    </a:prstGeom>
+                  </pic:spPr>
+                </pic:pic>
+              </a:graphicData>
+            </a:graphic>
+          </wp:inline>
+        </w:drawing>
+      </w:r>
+    </w:p>
+    <w:p/>
+    <w:p>
+      <w:pPr>
+        <w:rPr>
+          <w:b/>
+        </w:rPr>
+      </w:pPr>
+      <w:proofErr w:type="spellStart"/>
+      <w:r>
+        <w:rPr>
+          <w:b/>
+        </w:rPr>
+        <w:t>Overfitting</w:t>
+      </w:r>
+      <w:proofErr w:type="spellEnd"/>
+      <w:r>
+        <w:rPr>
+          <w:b/>
+        </w:rPr>
+        <w:t xml:space="preserve"> in boosting</w:t>
+      </w:r>
+    </w:p>
+    <w:p>
+      <w:r>
+        <w:t xml:space="preserve">Complexity in a boosted classifier is based on the number of weak learners in the ensemble, which is based on the number of iterations of the algorithm.  As we would exact, as we add weak learners and boost them, the training error goes down.  For </w:t>
+      </w:r>
+      <w:proofErr w:type="spellStart"/>
+      <w:r>
+        <w:t>AdaBoost</w:t>
+      </w:r>
+      <w:proofErr w:type="spellEnd"/>
+      <w:r>
+        <w:t xml:space="preserve">, this is not a smooth descent; there is some oscillation.  However, there is a clear overall movement towards zero training error.  With enough </w:t>
+      </w:r>
+      <w:proofErr w:type="gramStart"/>
+      <w:r>
+        <w:t>iterations</w:t>
+      </w:r>
+      <w:proofErr w:type="gramEnd"/>
+      <w:r>
+        <w:t xml:space="preserve"> (and presuming the technical require is met), then the training error will go to zero and stay there.</w:t>
+      </w:r>
+    </w:p>
+    <w:p/>
+    <w:p>
+      <w:r>
+        <w:t>So, how does this affect the true/general error?</w:t>
+      </w:r>
+      <w:r>
+        <w:t xml:space="preserve">  </w:t>
+      </w:r>
+    </w:p>
+    <w:p/>
+    <w:p>
+      <w:pPr>
+        <w:jc w:val="center"/>
+      </w:pPr>
+      <w:r>
+        <w:rPr>
+          <w:noProof/>
+        </w:rPr>
+        <w:drawing>
+          <wp:inline distT="0" distB="0" distL="0" distR="0" wp14:anchorId="38CEA95A" wp14:editId="19930BD6">
+            <wp:extent cx="4591050" cy="3219450"/>
+            <wp:effectExtent l="0" t="0" r="6350" b="0"/>
+            <wp:docPr id="12" name="Picture 12"/>
+            <wp:cNvGraphicFramePr>
+              <a:graphicFrameLocks xmlns:a="http://schemas.openxmlformats.org/drawingml/2006/main" noChangeAspect="1"/>
+            </wp:cNvGraphicFramePr>
+            <a:graphic xmlns:a="http://schemas.openxmlformats.org/drawingml/2006/main">
+              <a:graphicData uri="http://schemas.openxmlformats.org/drawingml/2006/picture">
+                <pic:pic xmlns:pic="http://schemas.openxmlformats.org/drawingml/2006/picture">
+                  <pic:nvPicPr>
+                    <pic:cNvPr id="0" name="adaboost_training_vs_test_error.png"/>
+                    <pic:cNvPicPr/>
+                  </pic:nvPicPr>
+                  <pic:blipFill>
+                    <a:blip r:embed="rId21">
+                      <a:extLst>
+                        <a:ext uri="{28A0092B-C50C-407E-A947-70E740481C1C}">
+                          <a14:useLocalDpi xmlns:a14="http://schemas.microsoft.com/office/drawing/2010/main" val="0"/>
+                        </a:ext>
+                      </a:extLst>
+                    </a:blip>
+                    <a:stretch>
+                      <a:fillRect/>
+                    </a:stretch>
+                  </pic:blipFill>
+                  <pic:spPr>
+                    <a:xfrm>
+                      <a:off x="0" y="0"/>
+                      <a:ext cx="4591050" cy="3219450"/>
+                    </a:xfrm>
+                    <a:prstGeom prst="rect">
+                      <a:avLst/>
+                    </a:prstGeom>
+                  </pic:spPr>
+                </pic:pic>
+              </a:graphicData>
+            </a:graphic>
+          </wp:inline>
+        </w:drawing>
+      </w:r>
+    </w:p>
+    <w:p/>
+    <w:p/>
+    <w:p>
+      <w:r>
+        <w:t>We can see in the above plot that as the number of decision stumps (number of iterations), the training error keeps dropping towards zero. We also see that validation erro</w:t>
+      </w:r>
+      <w:r>
+        <w:t>r initially goes down, but then</w:t>
+      </w:r>
+      <w:r>
+        <w:t xml:space="preserve"> flattens out (between </w:t>
+      </w:r>
+      <w:r>
+        <w:t>15</w:t>
+      </w:r>
+      <w:r>
+        <w:t xml:space="preserve"> and </w:t>
+      </w:r>
+      <w:r>
+        <w:t>20</w:t>
+      </w:r>
+      <w:r>
+        <w:t xml:space="preserve"> iterations) and then starts to increase slightly.</w:t>
+      </w:r>
+      <w:r>
+        <w:t xml:space="preserve">  Boosting is robust against </w:t>
+      </w:r>
+      <w:proofErr w:type="spellStart"/>
+      <w:r>
+        <w:t>overfitting</w:t>
+      </w:r>
+      <w:proofErr w:type="spellEnd"/>
+      <w:r>
+        <w:t xml:space="preserve">, but not immune.  There is a wide range of complexity that </w:t>
+      </w:r>
+      <w:r>
+        <w:t>can have</w:t>
+      </w:r>
+      <w:r>
+        <w:t xml:space="preserve"> acceptable true error, but very complex models will see an increase in true error.</w:t>
+      </w:r>
+    </w:p>
+    <w:p/>
+    <w:p>
+      <w:r>
+        <w:t>Here is an example run with many more iterations</w:t>
+      </w:r>
+      <w:proofErr w:type="gramStart"/>
+      <w:r>
+        <w:t>;</w:t>
+      </w:r>
+      <w:proofErr w:type="gramEnd"/>
+    </w:p>
+    <w:p>
+      <w:r>
+        <w:rPr>
+          <w:noProof/>
+        </w:rPr>
+        <w:drawing>
+          <wp:inline distT="0" distB="0" distL="0" distR="0" wp14:anchorId="33CC9C4B" wp14:editId="23AB6493">
             <wp:extent cx="5486400" cy="2656840"/>
             <wp:effectExtent l="0" t="0" r="0" b="0"/>
-            <wp:docPr id="2" name="Picture 2"/>
+            <wp:docPr id="17" name="Picture 17"/>
             <wp:cNvGraphicFramePr>
               <a:graphicFrameLocks xmlns:a="http://schemas.openxmlformats.org/drawingml/2006/main" noChangeAspect="1"/>
             </wp:cNvGraphicFramePr>
@@ -7555,7 +8203,7 @@
                     <pic:cNvPicPr/>
                   </pic:nvPicPr>
                   <pic:blipFill>
-                    <a:blip r:embed="rId20">
+                    <a:blip r:embed="rId22">
                       <a:extLst>
                         <a:ext uri="{28A0092B-C50C-407E-A947-70E740481C1C}">
                           <a14:useLocalDpi xmlns:a14="http://schemas.microsoft.com/office/drawing/2010/main" val="0"/>
@@ -7582,28 +8230,21 @@
         </w:drawing>
       </w:r>
     </w:p>
-    <w:p/>
-    <w:p/>
-    <w:p>
-      <w:r>
-        <w:t>We can see in the above plot that as the number of decision stumps (number of iterations), the training error keeps dropping towards zero. We also see that validation erro</w:t>
-      </w:r>
-      <w:r>
-        <w:t>r initially goes down, but then</w:t>
-      </w:r>
-      <w:r>
-        <w:t xml:space="preserve"> flattens out (between 50 and 100 iterations) and then starts to increase slightly.</w:t>
-      </w:r>
-      <w:r>
-        <w:t xml:space="preserve">  Boosting is robust against overfitting, but not immune.  There is a wide range of complexity that have acceptable true error, but very complex models will see an increase in true error.</w:t>
-      </w:r>
+    <w:p>
       <w:bookmarkStart w:id="0" w:name="_GoBack"/>
       <w:bookmarkEnd w:id="0"/>
     </w:p>
-    <w:p/>
-    <w:p>
-      <w:r>
-        <w:t>So it is clear that we need to somehow pick a number of iterations/classifiers T that avoids overfitting.  As usual, we would use either a validation set or cross validation for this purpose (and never use our training data for this purpose).</w:t>
+    <w:p>
+      <w:r>
+        <w:t xml:space="preserve">So it is clear that we need to somehow pick a number of iterations/classifiers T that avoids </w:t>
+      </w:r>
+      <w:proofErr w:type="spellStart"/>
+      <w:r>
+        <w:t>overfitting</w:t>
+      </w:r>
+      <w:proofErr w:type="spellEnd"/>
+      <w:r>
+        <w:t>.  As usual, we would use either a validation set or cross validation for this purpose (and never use our training data for this purpose).</w:t>
       </w:r>
     </w:p>
     <w:p/>

</xml_diff>